<commit_message>
Social/Legal/Ethical concerns in progress
</commit_message>
<xml_diff>
--- a/WRIT1_Teskaz_GDD_Main.docx
+++ b/WRIT1_Teskaz_GDD_Main.docx
@@ -4438,20 +4438,12 @@
       <w:pPr>
         <w:spacing w:after="150"/>
         <w:rPr>
-          <w:rFonts w:ascii="Rockwell" w:hAnsi="Rockwell"/>
-          <w:sz w:val="20"/>
-          <w:szCs w:val="20"/>
-        </w:rPr>
-      </w:pPr>
-      <w:r>
-        <w:rPr>
           <w:rFonts w:ascii="Rockwell" w:eastAsia="Calibri" w:hAnsi="Rockwell" w:cs="Calibri"/>
-          <w:color w:val="000000" w:themeColor="text1"/>
-          <w:sz w:val="20"/>
-          <w:szCs w:val="20"/>
-        </w:rPr>
-        <w:t>Why should the audience/readers care about your game? Aim for five “back of the box” goals.</w:t>
-      </w:r>
+          <w:color w:val="538135" w:themeColor="accent6" w:themeShade="BF"/>
+          <w:sz w:val="20"/>
+          <w:szCs w:val="20"/>
+        </w:rPr>
+      </w:pPr>
     </w:p>
     <w:p>
       <w:pPr>
@@ -4475,9 +4467,8 @@
           <w:sz w:val="20"/>
           <w:szCs w:val="20"/>
         </w:rPr>
-        <w:t xml:space="preserve">Clean up hit superstore </w:t>
-      </w:r>
-      <w:proofErr w:type="spellStart"/>
+        <w:t>Clean up</w:t>
+      </w:r>
       <w:r>
         <w:rPr>
           <w:rFonts w:ascii="Rockwell" w:eastAsia="Calibri" w:hAnsi="Rockwell" w:cs="Calibri"/>
@@ -4485,9 +4476,8 @@
           <w:sz w:val="20"/>
           <w:szCs w:val="20"/>
         </w:rPr>
-        <w:t>Teskaz</w:t>
-      </w:r>
-      <w:proofErr w:type="spellEnd"/>
+        <w:t xml:space="preserve"> and restock the</w:t>
+      </w:r>
       <w:r>
         <w:rPr>
           <w:rFonts w:ascii="Rockwell" w:eastAsia="Calibri" w:hAnsi="Rockwell" w:cs="Calibri"/>
@@ -4495,9 +4485,9 @@
           <w:sz w:val="20"/>
           <w:szCs w:val="20"/>
         </w:rPr>
-        <w:t xml:space="preserve"> after </w:t>
-      </w:r>
-      <w:proofErr w:type="gramStart"/>
+        <w:t xml:space="preserve"> hit superstore </w:t>
+      </w:r>
+      <w:proofErr w:type="spellStart"/>
       <w:r>
         <w:rPr>
           <w:rFonts w:ascii="Rockwell" w:eastAsia="Calibri" w:hAnsi="Rockwell" w:cs="Calibri"/>
@@ -4505,9 +4495,9 @@
           <w:sz w:val="20"/>
           <w:szCs w:val="20"/>
         </w:rPr>
-        <w:t>hours</w:t>
-      </w:r>
-      <w:proofErr w:type="gramEnd"/>
+        <w:t>Teskaz</w:t>
+      </w:r>
+      <w:proofErr w:type="spellEnd"/>
       <w:r>
         <w:rPr>
           <w:rFonts w:ascii="Rockwell" w:eastAsia="Calibri" w:hAnsi="Rockwell" w:cs="Calibri"/>
@@ -4515,7 +4505,16 @@
           <w:sz w:val="20"/>
           <w:szCs w:val="20"/>
         </w:rPr>
-        <w:t xml:space="preserve"> </w:t>
+        <w:t xml:space="preserve"> after hours</w:t>
+      </w:r>
+      <w:r>
+        <w:rPr>
+          <w:rFonts w:ascii="Rockwell" w:eastAsia="Calibri" w:hAnsi="Rockwell" w:cs="Calibri"/>
+          <w:color w:val="538135" w:themeColor="accent6" w:themeShade="BF"/>
+          <w:sz w:val="20"/>
+          <w:szCs w:val="20"/>
+        </w:rPr>
+        <w:t>.</w:t>
       </w:r>
     </w:p>
     <w:p>
@@ -4540,9 +4539,8 @@
           <w:sz w:val="20"/>
           <w:szCs w:val="20"/>
         </w:rPr>
-        <w:t xml:space="preserve">Make sure all the customers have </w:t>
-      </w:r>
-      <w:proofErr w:type="gramStart"/>
+        <w:t>Make sure all the customers have left</w:t>
+      </w:r>
       <w:r>
         <w:rPr>
           <w:rFonts w:ascii="Rockwell" w:eastAsia="Calibri" w:hAnsi="Rockwell" w:cs="Calibri"/>
@@ -4550,9 +4548,8 @@
           <w:sz w:val="20"/>
           <w:szCs w:val="20"/>
         </w:rPr>
-        <w:t>left</w:t>
-      </w:r>
-      <w:proofErr w:type="gramEnd"/>
+        <w:t>.</w:t>
+      </w:r>
       <w:r>
         <w:rPr>
           <w:rFonts w:ascii="Rockwell" w:eastAsia="Calibri" w:hAnsi="Rockwell" w:cs="Calibri"/>
@@ -4585,9 +4582,8 @@
           <w:sz w:val="20"/>
           <w:szCs w:val="20"/>
         </w:rPr>
-        <w:t xml:space="preserve">Avoid the </w:t>
-      </w:r>
-      <w:proofErr w:type="gramStart"/>
+        <w:t>Avoid the beast</w:t>
+      </w:r>
       <w:r>
         <w:rPr>
           <w:rFonts w:ascii="Rockwell" w:eastAsia="Calibri" w:hAnsi="Rockwell" w:cs="Calibri"/>
@@ -4595,9 +4591,8 @@
           <w:sz w:val="20"/>
           <w:szCs w:val="20"/>
         </w:rPr>
-        <w:t>beast</w:t>
-      </w:r>
-      <w:proofErr w:type="gramEnd"/>
+        <w:t>.</w:t>
+      </w:r>
       <w:r>
         <w:rPr>
           <w:rFonts w:ascii="Rockwell" w:eastAsia="Calibri" w:hAnsi="Rockwell" w:cs="Calibri"/>
@@ -4630,9 +4625,8 @@
           <w:sz w:val="20"/>
           <w:szCs w:val="20"/>
         </w:rPr>
-        <w:t xml:space="preserve">Survive until the store </w:t>
-      </w:r>
-      <w:proofErr w:type="gramStart"/>
+        <w:t>Survive until the store opens</w:t>
+      </w:r>
       <w:r>
         <w:rPr>
           <w:rFonts w:ascii="Rockwell" w:eastAsia="Calibri" w:hAnsi="Rockwell" w:cs="Calibri"/>
@@ -4640,17 +4634,7 @@
           <w:sz w:val="20"/>
           <w:szCs w:val="20"/>
         </w:rPr>
-        <w:t>opens</w:t>
-      </w:r>
-      <w:proofErr w:type="gramEnd"/>
-      <w:r>
-        <w:rPr>
-          <w:rFonts w:ascii="Rockwell" w:eastAsia="Calibri" w:hAnsi="Rockwell" w:cs="Calibri"/>
-          <w:color w:val="538135" w:themeColor="accent6" w:themeShade="BF"/>
-          <w:sz w:val="20"/>
-          <w:szCs w:val="20"/>
-        </w:rPr>
-        <w:t xml:space="preserve"> </w:t>
+        <w:t>.</w:t>
       </w:r>
     </w:p>
     <w:p>
@@ -4677,6 +4661,15 @@
         </w:rPr>
         <w:t>Horror game Achievements</w:t>
       </w:r>
+      <w:r>
+        <w:rPr>
+          <w:rFonts w:ascii="Rockwell" w:eastAsia="Calibri" w:hAnsi="Rockwell" w:cs="Calibri"/>
+          <w:color w:val="4472C4" w:themeColor="accent1"/>
+          <w:sz w:val="20"/>
+          <w:szCs w:val="20"/>
+        </w:rPr>
+        <w:t>.</w:t>
+      </w:r>
     </w:p>
     <w:p>
       <w:pPr>
@@ -4702,6 +4695,15 @@
         </w:rPr>
         <w:t>Horror narrative</w:t>
       </w:r>
+      <w:r>
+        <w:rPr>
+          <w:rFonts w:ascii="Rockwell" w:eastAsia="Calibri" w:hAnsi="Rockwell" w:cs="Calibri"/>
+          <w:color w:val="4472C4" w:themeColor="accent1"/>
+          <w:sz w:val="20"/>
+          <w:szCs w:val="20"/>
+        </w:rPr>
+        <w:t>.</w:t>
+      </w:r>
     </w:p>
     <w:p>
       <w:pPr>
@@ -4745,6 +4747,51 @@
         </w:rPr>
         <w:t>art style</w:t>
       </w:r>
+      <w:r>
+        <w:rPr>
+          <w:rFonts w:ascii="Rockwell" w:eastAsia="Calibri" w:hAnsi="Rockwell" w:cs="Calibri"/>
+          <w:color w:val="4471C4"/>
+          <w:sz w:val="20"/>
+          <w:szCs w:val="20"/>
+        </w:rPr>
+        <w:t>.</w:t>
+      </w:r>
+    </w:p>
+    <w:p>
+      <w:pPr>
+        <w:pStyle w:val="ListParagraph"/>
+        <w:numPr>
+          <w:ilvl w:val="0"/>
+          <w:numId w:val="1"/>
+        </w:numPr>
+        <w:spacing w:after="150"/>
+        <w:rPr>
+          <w:rFonts w:ascii="Rockwell" w:eastAsia="Calibri" w:hAnsi="Rockwell" w:cs="Calibri"/>
+          <w:color w:val="4472C4" w:themeColor="accent1"/>
+          <w:sz w:val="20"/>
+          <w:szCs w:val="20"/>
+        </w:rPr>
+      </w:pPr>
+      <w:r>
+        <w:rPr>
+          <w:rFonts w:ascii="Rockwell" w:eastAsia="Calibri" w:hAnsi="Rockwell" w:cs="Calibri"/>
+          <w:color w:val="4471C4"/>
+          <w:sz w:val="20"/>
+          <w:szCs w:val="20"/>
+        </w:rPr>
+        <w:t xml:space="preserve">Discover </w:t>
+      </w:r>
+      <w:proofErr w:type="gramStart"/>
+      <w:r>
+        <w:rPr>
+          <w:rFonts w:ascii="Rockwell" w:eastAsia="Calibri" w:hAnsi="Rockwell" w:cs="Calibri"/>
+          <w:color w:val="4471C4"/>
+          <w:sz w:val="20"/>
+          <w:szCs w:val="20"/>
+        </w:rPr>
+        <w:t>secrets</w:t>
+      </w:r>
+      <w:proofErr w:type="gramEnd"/>
     </w:p>
     <w:p>
       <w:pPr>
@@ -5059,77 +5106,20 @@
         <w:spacing w:before="0" w:beforeAutospacing="0" w:after="0" w:afterAutospacing="0"/>
         <w:textAlignment w:val="baseline"/>
         <w:rPr>
-          <w:rFonts w:ascii="Rockwell" w:hAnsi="Rockwell" w:cs="Calibri"/>
-          <w:sz w:val="20"/>
-          <w:szCs w:val="20"/>
-        </w:rPr>
-      </w:pPr>
-      <w:r>
-        <w:rPr>
-          <w:rStyle w:val="normaltextrun"/>
-          <w:rFonts w:ascii="Rockwell" w:hAnsi="Rockwell" w:cs="Calibri"/>
-          <w:b/>
-          <w:bCs/>
-          <w:color w:val="000000"/>
-          <w:sz w:val="20"/>
-          <w:szCs w:val="20"/>
-          <w:lang w:val="en-US"/>
-        </w:rPr>
-        <w:t>Who</w:t>
-      </w:r>
-      <w:r>
-        <w:rPr>
-          <w:rStyle w:val="normaltextrun"/>
-          <w:rFonts w:ascii="Rockwell" w:hAnsi="Rockwell" w:cs="Calibri"/>
-          <w:color w:val="000000"/>
-          <w:sz w:val="20"/>
-          <w:szCs w:val="20"/>
-          <w:lang w:val="en-US"/>
+          <w:rStyle w:val="Heading2Char"/>
+        </w:rPr>
+      </w:pPr>
+      <w:r>
+        <w:rPr>
+          <w:rStyle w:val="Heading2Char"/>
+        </w:rPr>
+        <w:t>Demographic</w:t>
+      </w:r>
+      <w:r>
+        <w:rPr>
+          <w:rStyle w:val="Heading2Char"/>
         </w:rPr>
         <w:t>—</w:t>
-      </w:r>
-      <w:r>
-        <w:rPr>
-          <w:rStyle w:val="normaltextrun"/>
-          <w:rFonts w:ascii="Rockwell" w:hAnsi="Rockwell" w:cs="Calibri"/>
-          <w:color w:val="0070C0"/>
-          <w:sz w:val="20"/>
-          <w:szCs w:val="20"/>
-          <w:lang w:val="en-US"/>
-        </w:rPr>
-        <w:t>PEGI</w:t>
-      </w:r>
-      <w:r>
-        <w:rPr>
-          <w:rStyle w:val="normaltextrun"/>
-          <w:rFonts w:ascii="Rockwell" w:hAnsi="Rockwell" w:cs="Calibri"/>
-          <w:color w:val="000000"/>
-          <w:sz w:val="20"/>
-          <w:szCs w:val="20"/>
-          <w:lang w:val="en-US"/>
-        </w:rPr>
-        <w:t xml:space="preserve"> </w:t>
-      </w:r>
-      <w:r>
-        <w:rPr>
-          <w:rStyle w:val="normaltextrun"/>
-          <w:rFonts w:ascii="Rockwell" w:hAnsi="Rockwell" w:cs="Calibri"/>
-          <w:color w:val="7030A0"/>
-          <w:sz w:val="20"/>
-          <w:szCs w:val="20"/>
-          <w:lang w:val="en-US"/>
-        </w:rPr>
-        <w:t>18+ game, a lot of gore/body horror.</w:t>
-      </w:r>
-      <w:r>
-        <w:rPr>
-          <w:rStyle w:val="eop"/>
-          <w:rFonts w:ascii="Rockwell" w:hAnsi="Rockwell" w:cs="Calibri"/>
-          <w:color w:val="7030A0"/>
-          <w:sz w:val="20"/>
-          <w:szCs w:val="20"/>
-        </w:rPr>
-        <w:t> </w:t>
       </w:r>
     </w:p>
     <w:p>
@@ -5138,136 +5128,62 @@
         <w:spacing w:before="0" w:beforeAutospacing="0" w:after="0" w:afterAutospacing="0"/>
         <w:textAlignment w:val="baseline"/>
         <w:rPr>
-          <w:rFonts w:ascii="Rockwell" w:hAnsi="Rockwell" w:cs="Calibri"/>
-          <w:sz w:val="20"/>
-          <w:szCs w:val="20"/>
-        </w:rPr>
-      </w:pPr>
-      <w:r>
-        <w:rPr>
-          <w:rStyle w:val="normaltextrun"/>
-          <w:rFonts w:ascii="Rockwell" w:hAnsi="Rockwell" w:cs="Calibri"/>
-          <w:b/>
-          <w:bCs/>
-          <w:color w:val="000000"/>
-          <w:sz w:val="20"/>
-          <w:szCs w:val="20"/>
-          <w:lang w:val="en-US"/>
-        </w:rPr>
-        <w:t>What</w:t>
-      </w:r>
-      <w:r>
-        <w:rPr>
-          <w:rStyle w:val="normaltextrun"/>
-          <w:rFonts w:ascii="Rockwell" w:hAnsi="Rockwell" w:cs="Calibri"/>
-          <w:color w:val="000000"/>
-          <w:sz w:val="20"/>
-          <w:szCs w:val="20"/>
-          <w:lang w:val="en-US"/>
-        </w:rPr>
-        <w:t>—</w:t>
-      </w:r>
-      <w:proofErr w:type="spellStart"/>
-      <w:r>
-        <w:rPr>
-          <w:rStyle w:val="normaltextrun"/>
-          <w:rFonts w:ascii="Rockwell" w:hAnsi="Rockwell" w:cs="Calibri"/>
-          <w:color w:val="0070C0"/>
-          <w:sz w:val="20"/>
-          <w:szCs w:val="20"/>
-          <w:lang w:val="en-US"/>
-        </w:rPr>
-        <w:t>Teskaz</w:t>
-      </w:r>
-      <w:proofErr w:type="spellEnd"/>
-      <w:r>
-        <w:rPr>
-          <w:rStyle w:val="normaltextrun"/>
-          <w:rFonts w:ascii="Rockwell" w:hAnsi="Rockwell" w:cs="Calibri"/>
-          <w:color w:val="0070C0"/>
-          <w:sz w:val="20"/>
-          <w:szCs w:val="20"/>
-          <w:lang w:val="en-US"/>
-        </w:rPr>
-        <w:t xml:space="preserve"> is a first-person horror game with low poly graphics set in the hit supermarket </w:t>
-      </w:r>
-      <w:proofErr w:type="spellStart"/>
-      <w:r>
-        <w:rPr>
-          <w:rStyle w:val="normaltextrun"/>
-          <w:rFonts w:ascii="Rockwell" w:hAnsi="Rockwell" w:cs="Calibri"/>
-          <w:color w:val="0070C0"/>
-          <w:sz w:val="20"/>
-          <w:szCs w:val="20"/>
-          <w:lang w:val="en-US"/>
-        </w:rPr>
-        <w:t>Teskaz</w:t>
-      </w:r>
-      <w:proofErr w:type="spellEnd"/>
-      <w:r>
-        <w:rPr>
-          <w:rStyle w:val="normaltextrun"/>
-          <w:rFonts w:ascii="Rockwell" w:hAnsi="Rockwell" w:cs="Calibri"/>
-          <w:color w:val="0070C0"/>
-          <w:sz w:val="20"/>
-          <w:szCs w:val="20"/>
-          <w:lang w:val="en-US"/>
-        </w:rPr>
-        <w:t xml:space="preserve">. Set the night before black Friday you play as Alex, a desperate employee who took up a restocking position. As the night progresses strange events unfold the horrors of </w:t>
-      </w:r>
-      <w:proofErr w:type="spellStart"/>
-      <w:r>
-        <w:rPr>
-          <w:rStyle w:val="normaltextrun"/>
-          <w:rFonts w:ascii="Rockwell" w:hAnsi="Rockwell" w:cs="Calibri"/>
-          <w:color w:val="0070C0"/>
-          <w:sz w:val="20"/>
-          <w:szCs w:val="20"/>
-          <w:lang w:val="en-US"/>
-        </w:rPr>
-        <w:t>Teskaz</w:t>
-      </w:r>
-      <w:proofErr w:type="spellEnd"/>
-      <w:r>
-        <w:rPr>
-          <w:rStyle w:val="normaltextrun"/>
-          <w:rFonts w:ascii="Rockwell" w:hAnsi="Rockwell" w:cs="Calibri"/>
-          <w:color w:val="0070C0"/>
-          <w:sz w:val="20"/>
-          <w:szCs w:val="20"/>
-          <w:lang w:val="en-US"/>
-        </w:rPr>
-        <w:t xml:space="preserve">. Gameplay: Explore the </w:t>
-      </w:r>
-      <w:proofErr w:type="spellStart"/>
-      <w:r>
-        <w:rPr>
-          <w:rStyle w:val="normaltextrun"/>
-          <w:rFonts w:ascii="Rockwell" w:hAnsi="Rockwell" w:cs="Calibri"/>
-          <w:color w:val="0070C0"/>
-          <w:sz w:val="20"/>
-          <w:szCs w:val="20"/>
-          <w:lang w:val="en-US"/>
-        </w:rPr>
-        <w:t>Teskaz</w:t>
-      </w:r>
-      <w:proofErr w:type="spellEnd"/>
-      <w:r>
-        <w:rPr>
-          <w:rStyle w:val="normaltextrun"/>
-          <w:rFonts w:ascii="Rockwell" w:hAnsi="Rockwell" w:cs="Calibri"/>
-          <w:color w:val="0070C0"/>
-          <w:sz w:val="20"/>
-          <w:szCs w:val="20"/>
-          <w:lang w:val="en-US"/>
-        </w:rPr>
-        <w:t xml:space="preserve"> supermarket, clean areas with the tools at your disposal, restock shelves, escort rogue NPCs and escape from the beast hunting you!  </w:t>
-      </w:r>
-      <w:r>
-        <w:rPr>
           <w:rStyle w:val="eop"/>
           <w:rFonts w:ascii="Rockwell" w:hAnsi="Rockwell" w:cs="Calibri"/>
-          <w:color w:val="0070C0"/>
+          <w:color w:val="7030A0"/>
+          <w:sz w:val="20"/>
+          <w:szCs w:val="20"/>
+        </w:rPr>
+      </w:pPr>
+      <w:r>
+        <w:rPr>
+          <w:rStyle w:val="normaltextrun"/>
+          <w:rFonts w:ascii="Rockwell" w:hAnsi="Rockwell" w:cs="Calibri"/>
+          <w:color w:val="7030A0"/>
+          <w:sz w:val="20"/>
+          <w:szCs w:val="20"/>
+          <w:lang w:val="en-US"/>
+        </w:rPr>
+        <w:t xml:space="preserve">Expected </w:t>
+      </w:r>
+      <w:r>
+        <w:rPr>
+          <w:rStyle w:val="normaltextrun"/>
+          <w:rFonts w:ascii="Rockwell" w:hAnsi="Rockwell" w:cs="Calibri"/>
+          <w:color w:val="7030A0"/>
+          <w:sz w:val="20"/>
+          <w:szCs w:val="20"/>
+          <w:lang w:val="en-US"/>
+        </w:rPr>
+        <w:t xml:space="preserve">PEGI 18+ game, </w:t>
+      </w:r>
+      <w:r>
+        <w:rPr>
+          <w:rStyle w:val="normaltextrun"/>
+          <w:rFonts w:ascii="Rockwell" w:hAnsi="Rockwell" w:cs="Calibri"/>
+          <w:color w:val="7030A0"/>
+          <w:sz w:val="20"/>
+          <w:szCs w:val="20"/>
+          <w:lang w:val="en-US"/>
+        </w:rPr>
+        <w:t xml:space="preserve">horror narrative, horror subject matter, </w:t>
+      </w:r>
+      <w:r>
+        <w:rPr>
+          <w:rStyle w:val="normaltextrun"/>
+          <w:rFonts w:ascii="Rockwell" w:hAnsi="Rockwell" w:cs="Calibri"/>
+          <w:color w:val="7030A0"/>
+          <w:sz w:val="20"/>
+          <w:szCs w:val="20"/>
+          <w:lang w:val="en-US"/>
+        </w:rPr>
+        <w:t>a lot of gore/body horror.</w:t>
+      </w:r>
+      <w:r>
+        <w:rPr>
+          <w:rStyle w:val="eop"/>
+          <w:rFonts w:ascii="Rockwell" w:hAnsi="Rockwell" w:cs="Calibri"/>
+          <w:color w:val="7030A0"/>
           <w:sz w:val="20"/>
           <w:szCs w:val="20"/>
         </w:rPr>
@@ -5280,20 +5196,13 @@
         <w:spacing w:before="0" w:beforeAutospacing="0" w:after="0" w:afterAutospacing="0"/>
         <w:textAlignment w:val="baseline"/>
         <w:rPr>
-          <w:rFonts w:ascii="Rockwell" w:hAnsi="Rockwell" w:cs="Calibri"/>
-          <w:sz w:val="20"/>
-          <w:szCs w:val="20"/>
-        </w:rPr>
-      </w:pPr>
-      <w:r>
-        <w:rPr>
           <w:rStyle w:val="eop"/>
           <w:rFonts w:ascii="Rockwell" w:hAnsi="Rockwell" w:cs="Calibri"/>
-          <w:sz w:val="20"/>
-          <w:szCs w:val="20"/>
-        </w:rPr>
-        <w:t> </w:t>
-      </w:r>
+          <w:color w:val="7030A0"/>
+          <w:sz w:val="20"/>
+          <w:szCs w:val="20"/>
+        </w:rPr>
+      </w:pPr>
     </w:p>
     <w:p>
       <w:pPr>
@@ -5301,39 +5210,274 @@
         <w:spacing w:before="0" w:beforeAutospacing="0" w:after="0" w:afterAutospacing="0"/>
         <w:textAlignment w:val="baseline"/>
         <w:rPr>
-          <w:rFonts w:ascii="Rockwell" w:hAnsi="Rockwell" w:cs="Calibri"/>
-          <w:sz w:val="20"/>
-          <w:szCs w:val="20"/>
-        </w:rPr>
-      </w:pPr>
-      <w:r>
-        <w:rPr>
-          <w:rStyle w:val="normaltextrun"/>
-          <w:rFonts w:ascii="Rockwell" w:hAnsi="Rockwell" w:cs="Calibri"/>
-          <w:b/>
-          <w:bCs/>
-          <w:sz w:val="20"/>
-          <w:szCs w:val="20"/>
-          <w:lang w:val="en-US"/>
-        </w:rPr>
-        <w:t>How</w:t>
-      </w:r>
-      <w:r>
-        <w:rPr>
-          <w:rStyle w:val="normaltextrun"/>
-          <w:rFonts w:ascii="Rockwell" w:hAnsi="Rockwell" w:cs="Calibri"/>
-          <w:sz w:val="20"/>
-          <w:szCs w:val="20"/>
-          <w:lang w:val="en-US"/>
-        </w:rPr>
-        <w:t>—</w:t>
-      </w:r>
-      <w:r>
-        <w:rPr>
           <w:rStyle w:val="eop"/>
           <w:rFonts w:ascii="Rockwell" w:hAnsi="Rockwell" w:cs="Calibri"/>
-          <w:sz w:val="20"/>
-          <w:szCs w:val="20"/>
+          <w:color w:val="4472C4" w:themeColor="accent1"/>
+          <w:sz w:val="20"/>
+          <w:szCs w:val="20"/>
+        </w:rPr>
+      </w:pPr>
+      <w:proofErr w:type="spellStart"/>
+      <w:r>
+        <w:rPr>
+          <w:rStyle w:val="eop"/>
+          <w:rFonts w:ascii="Rockwell" w:hAnsi="Rockwell" w:cs="Calibri"/>
+          <w:color w:val="4472C4" w:themeColor="accent1"/>
+          <w:sz w:val="20"/>
+          <w:szCs w:val="20"/>
+        </w:rPr>
+        <w:t>Teskaz</w:t>
+      </w:r>
+      <w:proofErr w:type="spellEnd"/>
+      <w:r>
+        <w:rPr>
+          <w:rStyle w:val="eop"/>
+          <w:rFonts w:ascii="Rockwell" w:hAnsi="Rockwell" w:cs="Calibri"/>
+          <w:color w:val="4472C4" w:themeColor="accent1"/>
+          <w:sz w:val="20"/>
+          <w:szCs w:val="20"/>
+        </w:rPr>
+        <w:t xml:space="preserve"> is a game for indie horror and horror fans alike especially horror fans that appreciate a low poly 3d indie style horror game where the frights. Fans of vintage horror films might also be particularly drawn to </w:t>
+      </w:r>
+      <w:proofErr w:type="spellStart"/>
+      <w:r>
+        <w:rPr>
+          <w:rStyle w:val="eop"/>
+          <w:rFonts w:ascii="Rockwell" w:hAnsi="Rockwell" w:cs="Calibri"/>
+          <w:color w:val="4472C4" w:themeColor="accent1"/>
+          <w:sz w:val="20"/>
+          <w:szCs w:val="20"/>
+        </w:rPr>
+        <w:t>Teskaz</w:t>
+      </w:r>
+      <w:proofErr w:type="spellEnd"/>
+      <w:r>
+        <w:rPr>
+          <w:rStyle w:val="eop"/>
+          <w:rFonts w:ascii="Rockwell" w:hAnsi="Rockwell" w:cs="Calibri"/>
+          <w:color w:val="4472C4" w:themeColor="accent1"/>
+          <w:sz w:val="20"/>
+          <w:szCs w:val="20"/>
+        </w:rPr>
+        <w:t xml:space="preserve"> almost vintage slasher feel regarding style. </w:t>
+      </w:r>
+    </w:p>
+    <w:p>
+      <w:pPr>
+        <w:pStyle w:val="paragraph"/>
+        <w:spacing w:before="0" w:beforeAutospacing="0" w:after="0" w:afterAutospacing="0"/>
+        <w:textAlignment w:val="baseline"/>
+        <w:rPr>
+          <w:rStyle w:val="eop"/>
+          <w:rFonts w:ascii="Rockwell" w:hAnsi="Rockwell" w:cs="Calibri"/>
+          <w:color w:val="4472C4" w:themeColor="accent1"/>
+          <w:sz w:val="20"/>
+          <w:szCs w:val="20"/>
+        </w:rPr>
+      </w:pPr>
+    </w:p>
+    <w:p>
+      <w:pPr>
+        <w:pStyle w:val="paragraph"/>
+        <w:spacing w:before="0" w:beforeAutospacing="0" w:after="0" w:afterAutospacing="0"/>
+        <w:textAlignment w:val="baseline"/>
+        <w:rPr>
+          <w:rFonts w:ascii="Rockwell" w:hAnsi="Rockwell" w:cs="Calibri"/>
+          <w:sz w:val="20"/>
+          <w:szCs w:val="20"/>
+        </w:rPr>
+      </w:pPr>
+    </w:p>
+    <w:p>
+      <w:pPr>
+        <w:pStyle w:val="paragraph"/>
+        <w:spacing w:before="0" w:beforeAutospacing="0" w:after="0" w:afterAutospacing="0"/>
+        <w:textAlignment w:val="baseline"/>
+        <w:rPr>
+          <w:rStyle w:val="Heading2Char"/>
+        </w:rPr>
+      </w:pPr>
+      <w:r>
+        <w:rPr>
+          <w:rStyle w:val="Heading2Char"/>
+        </w:rPr>
+        <w:t>What—</w:t>
+      </w:r>
+    </w:p>
+    <w:p>
+      <w:pPr>
+        <w:pStyle w:val="paragraph"/>
+        <w:spacing w:before="0" w:beforeAutospacing="0" w:after="0" w:afterAutospacing="0"/>
+        <w:textAlignment w:val="baseline"/>
+        <w:rPr>
+          <w:rFonts w:ascii="Rockwell" w:hAnsi="Rockwell" w:cs="Calibri"/>
+          <w:sz w:val="20"/>
+          <w:szCs w:val="20"/>
+        </w:rPr>
+      </w:pPr>
+      <w:proofErr w:type="spellStart"/>
+      <w:r>
+        <w:rPr>
+          <w:rStyle w:val="normaltextrun"/>
+          <w:rFonts w:ascii="Rockwell" w:hAnsi="Rockwell" w:cs="Calibri"/>
+          <w:color w:val="0070C0"/>
+          <w:sz w:val="20"/>
+          <w:szCs w:val="20"/>
+          <w:lang w:val="en-US"/>
+        </w:rPr>
+        <w:t>Teskaz</w:t>
+      </w:r>
+      <w:proofErr w:type="spellEnd"/>
+      <w:r>
+        <w:rPr>
+          <w:rStyle w:val="normaltextrun"/>
+          <w:rFonts w:ascii="Rockwell" w:hAnsi="Rockwell" w:cs="Calibri"/>
+          <w:color w:val="0070C0"/>
+          <w:sz w:val="20"/>
+          <w:szCs w:val="20"/>
+          <w:lang w:val="en-US"/>
+        </w:rPr>
+        <w:t xml:space="preserve"> is a first-person horror game with low poly </w:t>
+      </w:r>
+      <w:r>
+        <w:rPr>
+          <w:rStyle w:val="normaltextrun"/>
+          <w:rFonts w:ascii="Rockwell" w:hAnsi="Rockwell" w:cs="Calibri"/>
+          <w:color w:val="0070C0"/>
+          <w:sz w:val="20"/>
+          <w:szCs w:val="20"/>
+          <w:lang w:val="en-US"/>
+        </w:rPr>
+        <w:t xml:space="preserve">3D </w:t>
+      </w:r>
+      <w:r>
+        <w:rPr>
+          <w:rStyle w:val="normaltextrun"/>
+          <w:rFonts w:ascii="Rockwell" w:hAnsi="Rockwell" w:cs="Calibri"/>
+          <w:color w:val="0070C0"/>
+          <w:sz w:val="20"/>
+          <w:szCs w:val="20"/>
+          <w:lang w:val="en-US"/>
+        </w:rPr>
+        <w:t xml:space="preserve">graphics set in the hit supermarket </w:t>
+      </w:r>
+      <w:proofErr w:type="spellStart"/>
+      <w:r>
+        <w:rPr>
+          <w:rStyle w:val="normaltextrun"/>
+          <w:rFonts w:ascii="Rockwell" w:hAnsi="Rockwell" w:cs="Calibri"/>
+          <w:color w:val="0070C0"/>
+          <w:sz w:val="20"/>
+          <w:szCs w:val="20"/>
+          <w:lang w:val="en-US"/>
+        </w:rPr>
+        <w:t>Teskaz</w:t>
+      </w:r>
+      <w:proofErr w:type="spellEnd"/>
+      <w:r>
+        <w:rPr>
+          <w:rStyle w:val="normaltextrun"/>
+          <w:rFonts w:ascii="Rockwell" w:hAnsi="Rockwell" w:cs="Calibri"/>
+          <w:color w:val="0070C0"/>
+          <w:sz w:val="20"/>
+          <w:szCs w:val="20"/>
+          <w:lang w:val="en-US"/>
+        </w:rPr>
+        <w:t xml:space="preserve">. Set the night before black Friday you play as Alex, a desperate employee who took up a restocking position. As the night progresses strange events unfold the horrors of </w:t>
+      </w:r>
+      <w:proofErr w:type="spellStart"/>
+      <w:r>
+        <w:rPr>
+          <w:rStyle w:val="normaltextrun"/>
+          <w:rFonts w:ascii="Rockwell" w:hAnsi="Rockwell" w:cs="Calibri"/>
+          <w:color w:val="0070C0"/>
+          <w:sz w:val="20"/>
+          <w:szCs w:val="20"/>
+          <w:lang w:val="en-US"/>
+        </w:rPr>
+        <w:t>Teskaz</w:t>
+      </w:r>
+      <w:proofErr w:type="spellEnd"/>
+      <w:r>
+        <w:rPr>
+          <w:rStyle w:val="normaltextrun"/>
+          <w:rFonts w:ascii="Rockwell" w:hAnsi="Rockwell" w:cs="Calibri"/>
+          <w:color w:val="0070C0"/>
+          <w:sz w:val="20"/>
+          <w:szCs w:val="20"/>
+          <w:lang w:val="en-US"/>
+        </w:rPr>
+        <w:t xml:space="preserve">. Gameplay: Explore the </w:t>
+      </w:r>
+      <w:proofErr w:type="spellStart"/>
+      <w:r>
+        <w:rPr>
+          <w:rStyle w:val="normaltextrun"/>
+          <w:rFonts w:ascii="Rockwell" w:hAnsi="Rockwell" w:cs="Calibri"/>
+          <w:color w:val="0070C0"/>
+          <w:sz w:val="20"/>
+          <w:szCs w:val="20"/>
+          <w:lang w:val="en-US"/>
+        </w:rPr>
+        <w:t>Teskaz</w:t>
+      </w:r>
+      <w:proofErr w:type="spellEnd"/>
+      <w:r>
+        <w:rPr>
+          <w:rStyle w:val="normaltextrun"/>
+          <w:rFonts w:ascii="Rockwell" w:hAnsi="Rockwell" w:cs="Calibri"/>
+          <w:color w:val="0070C0"/>
+          <w:sz w:val="20"/>
+          <w:szCs w:val="20"/>
+          <w:lang w:val="en-US"/>
+        </w:rPr>
+        <w:t xml:space="preserve"> supermarket, clean areas with the tools at your disposal, restock shelves, escort rogue NPCs and escape from the beast hunting you!  </w:t>
+      </w:r>
+      <w:r>
+        <w:rPr>
+          <w:rStyle w:val="eop"/>
+          <w:rFonts w:ascii="Rockwell" w:hAnsi="Rockwell" w:cs="Calibri"/>
+          <w:color w:val="0070C0"/>
+          <w:sz w:val="20"/>
+          <w:szCs w:val="20"/>
+        </w:rPr>
+        <w:t> </w:t>
+      </w:r>
+    </w:p>
+    <w:p>
+      <w:pPr>
+        <w:pStyle w:val="paragraph"/>
+        <w:spacing w:before="0" w:beforeAutospacing="0" w:after="0" w:afterAutospacing="0"/>
+        <w:textAlignment w:val="baseline"/>
+        <w:rPr>
+          <w:rFonts w:ascii="Rockwell" w:hAnsi="Rockwell" w:cs="Calibri"/>
+          <w:sz w:val="20"/>
+          <w:szCs w:val="20"/>
+        </w:rPr>
+      </w:pPr>
+      <w:r>
+        <w:rPr>
+          <w:rStyle w:val="eop"/>
+          <w:rFonts w:ascii="Rockwell" w:hAnsi="Rockwell" w:cs="Calibri"/>
+          <w:sz w:val="20"/>
+          <w:szCs w:val="20"/>
+        </w:rPr>
+        <w:t> </w:t>
+      </w:r>
+    </w:p>
+    <w:p>
+      <w:pPr>
+        <w:pStyle w:val="Heading2"/>
+      </w:pPr>
+      <w:r>
+        <w:rPr>
+          <w:rStyle w:val="normaltextrun"/>
+        </w:rPr>
+        <w:t>How—</w:t>
+      </w:r>
+      <w:r>
+        <w:rPr>
+          <w:rStyle w:val="eop"/>
         </w:rPr>
         <w:t> </w:t>
       </w:r>
@@ -5422,6 +5566,7 @@
         <w:spacing w:before="0" w:beforeAutospacing="0" w:after="0" w:afterAutospacing="0"/>
         <w:textAlignment w:val="baseline"/>
         <w:rPr>
+          <w:rStyle w:val="eop"/>
           <w:rFonts w:ascii="Rockwell" w:hAnsi="Rockwell" w:cs="Calibri"/>
           <w:sz w:val="20"/>
           <w:szCs w:val="20"/>
@@ -5447,6 +5592,59 @@
           <w:szCs w:val="20"/>
         </w:rPr>
         <w:t> </w:t>
+      </w:r>
+    </w:p>
+    <w:p>
+      <w:pPr>
+        <w:pStyle w:val="paragraph"/>
+        <w:numPr>
+          <w:ilvl w:val="0"/>
+          <w:numId w:val="3"/>
+        </w:numPr>
+        <w:spacing w:before="0" w:beforeAutospacing="0" w:after="0" w:afterAutospacing="0"/>
+        <w:textAlignment w:val="baseline"/>
+        <w:rPr>
+          <w:rStyle w:val="eop"/>
+          <w:rFonts w:ascii="Rockwell" w:hAnsi="Rockwell" w:cs="Calibri"/>
+          <w:sz w:val="20"/>
+          <w:szCs w:val="20"/>
+        </w:rPr>
+      </w:pPr>
+      <w:r>
+        <w:rPr>
+          <w:rStyle w:val="eop"/>
+          <w:rFonts w:ascii="Rockwell" w:hAnsi="Rockwell" w:cs="Calibri"/>
+          <w:color w:val="0070C0"/>
+          <w:sz w:val="20"/>
+          <w:szCs w:val="20"/>
+        </w:rPr>
+        <w:t xml:space="preserve">CRT filter that will give the game that semi vintage feel which will complement the </w:t>
+      </w:r>
+    </w:p>
+    <w:p>
+      <w:pPr>
+        <w:pStyle w:val="paragraph"/>
+        <w:numPr>
+          <w:ilvl w:val="0"/>
+          <w:numId w:val="3"/>
+        </w:numPr>
+        <w:spacing w:before="0" w:beforeAutospacing="0" w:after="0" w:afterAutospacing="0"/>
+        <w:textAlignment w:val="baseline"/>
+        <w:rPr>
+          <w:rFonts w:ascii="Rockwell" w:hAnsi="Rockwell" w:cs="Calibri"/>
+          <w:sz w:val="20"/>
+          <w:szCs w:val="20"/>
+        </w:rPr>
+      </w:pPr>
+      <w:r>
+        <w:rPr>
+          <w:rStyle w:val="eop"/>
+          <w:rFonts w:ascii="Rockwell" w:hAnsi="Rockwell" w:cs="Calibri"/>
+          <w:color w:val="0070C0"/>
+          <w:sz w:val="20"/>
+          <w:szCs w:val="20"/>
+        </w:rPr>
+        <w:t>The game will be prototyped and created in the Unity game engine.</w:t>
       </w:r>
     </w:p>
     <w:p>
@@ -5474,20 +5672,9 @@
     <w:p>
       <w:pPr>
         <w:pStyle w:val="paragraph"/>
-        <w:numPr>
-          <w:ilvl w:val="0"/>
-          <w:numId w:val="2"/>
-        </w:numPr>
         <w:spacing w:before="0" w:beforeAutospacing="0" w:after="0" w:afterAutospacing="0"/>
         <w:textAlignment w:val="baseline"/>
         <w:rPr>
-          <w:rFonts w:ascii="Rockwell" w:hAnsi="Rockwell" w:cs="Calibri"/>
-          <w:sz w:val="20"/>
-          <w:szCs w:val="20"/>
-        </w:rPr>
-      </w:pPr>
-      <w:r>
-        <w:rPr>
           <w:rStyle w:val="normaltextrun"/>
           <w:rFonts w:ascii="Rockwell" w:hAnsi="Rockwell" w:cs="Calibri"/>
           <w:color w:val="000000"/>
@@ -5495,144 +5682,70 @@
           <w:szCs w:val="20"/>
           <w:lang w:val="en-US"/>
         </w:rPr>
-        <w:t>Explain what platform this game is for. Will it feature multiplayer capability? Does it have any technical requirements?</w:t>
-      </w:r>
-      <w:r>
-        <w:rPr>
-          <w:rStyle w:val="eop"/>
-          <w:rFonts w:ascii="Rockwell" w:hAnsi="Rockwell" w:cs="Calibri"/>
-          <w:color w:val="000000"/>
-          <w:sz w:val="20"/>
-          <w:szCs w:val="20"/>
-        </w:rPr>
-        <w:t> </w:t>
-      </w:r>
-    </w:p>
-    <w:p>
-      <w:pPr>
-        <w:pStyle w:val="paragraph"/>
-        <w:numPr>
-          <w:ilvl w:val="1"/>
-          <w:numId w:val="2"/>
-        </w:numPr>
-        <w:spacing w:before="0" w:beforeAutospacing="0" w:after="0" w:afterAutospacing="0"/>
-        <w:textAlignment w:val="baseline"/>
-        <w:rPr>
-          <w:rFonts w:ascii="Rockwell" w:hAnsi="Rockwell" w:cs="Calibri"/>
-          <w:sz w:val="20"/>
-          <w:szCs w:val="20"/>
-        </w:rPr>
-      </w:pPr>
-      <w:r>
-        <w:rPr>
-          <w:rStyle w:val="normaltextrun"/>
-          <w:rFonts w:ascii="Rockwell" w:hAnsi="Rockwell" w:cs="Calibri"/>
-          <w:color w:val="FF00FF"/>
-          <w:sz w:val="20"/>
-          <w:szCs w:val="20"/>
-          <w:lang w:val="en-US"/>
-        </w:rPr>
-        <w:t>Platform: PC</w:t>
-      </w:r>
-      <w:r>
-        <w:rPr>
-          <w:rStyle w:val="eop"/>
-          <w:rFonts w:ascii="Rockwell" w:hAnsi="Rockwell" w:cs="Calibri"/>
-          <w:color w:val="FF00FF"/>
-          <w:sz w:val="20"/>
-          <w:szCs w:val="20"/>
-        </w:rPr>
-        <w:t> </w:t>
-      </w:r>
-    </w:p>
-    <w:p>
-      <w:pPr>
-        <w:pStyle w:val="paragraph"/>
-        <w:numPr>
-          <w:ilvl w:val="1"/>
-          <w:numId w:val="2"/>
-        </w:numPr>
-        <w:spacing w:before="0" w:beforeAutospacing="0" w:after="0" w:afterAutospacing="0"/>
-        <w:textAlignment w:val="baseline"/>
-        <w:rPr>
-          <w:rFonts w:ascii="Rockwell" w:hAnsi="Rockwell" w:cs="Calibri"/>
-          <w:sz w:val="20"/>
-          <w:szCs w:val="20"/>
-        </w:rPr>
-      </w:pPr>
-      <w:r>
-        <w:rPr>
-          <w:rStyle w:val="normaltextrun"/>
-          <w:rFonts w:ascii="Rockwell" w:hAnsi="Rockwell" w:cs="Calibri"/>
-          <w:color w:val="FF00FF"/>
-          <w:sz w:val="20"/>
-          <w:szCs w:val="20"/>
-          <w:lang w:val="en-US"/>
-        </w:rPr>
-        <w:t>Single player</w:t>
-      </w:r>
-      <w:r>
-        <w:rPr>
-          <w:rStyle w:val="eop"/>
-          <w:rFonts w:ascii="Rockwell" w:hAnsi="Rockwell" w:cs="Calibri"/>
-          <w:color w:val="FF00FF"/>
-          <w:sz w:val="20"/>
-          <w:szCs w:val="20"/>
-        </w:rPr>
-        <w:t> </w:t>
-      </w:r>
-    </w:p>
-    <w:p>
-      <w:pPr>
-        <w:pStyle w:val="paragraph"/>
-        <w:numPr>
-          <w:ilvl w:val="1"/>
-          <w:numId w:val="2"/>
-        </w:numPr>
-        <w:spacing w:before="0" w:beforeAutospacing="0" w:after="0" w:afterAutospacing="0"/>
-        <w:textAlignment w:val="baseline"/>
-        <w:rPr>
-          <w:rFonts w:ascii="Rockwell" w:hAnsi="Rockwell" w:cs="Calibri"/>
-          <w:sz w:val="20"/>
-          <w:szCs w:val="20"/>
-        </w:rPr>
-      </w:pPr>
-      <w:r>
-        <w:rPr>
-          <w:rStyle w:val="normaltextrun"/>
-          <w:rFonts w:ascii="Rockwell" w:hAnsi="Rockwell" w:cs="Calibri"/>
-          <w:color w:val="FF00FF"/>
-          <w:sz w:val="20"/>
-          <w:szCs w:val="20"/>
-          <w:lang w:val="en-US"/>
-        </w:rPr>
-        <w:t>Game will not be very demanding in terms of technical requirements due to the low-poly art style and only having one level</w:t>
-      </w:r>
-      <w:r>
-        <w:rPr>
-          <w:rStyle w:val="eop"/>
-          <w:rFonts w:ascii="Rockwell" w:hAnsi="Rockwell" w:cs="Calibri"/>
-          <w:color w:val="FF00FF"/>
-          <w:sz w:val="20"/>
-          <w:szCs w:val="20"/>
-        </w:rPr>
-        <w:t>.</w:t>
-      </w:r>
-    </w:p>
+      </w:pPr>
+    </w:p>
+    <w:p>
+      <w:pPr>
+        <w:pStyle w:val="Heading2"/>
+        <w:rPr>
+          <w:rStyle w:val="normaltextrun"/>
+        </w:rPr>
+      </w:pPr>
+      <w:r>
+        <w:rPr>
+          <w:rStyle w:val="normaltextrun"/>
+        </w:rPr>
+        <w:t>Platform and Technical Requirements</w:t>
+      </w:r>
+    </w:p>
+    <w:p/>
     <w:p>
       <w:pPr>
         <w:pStyle w:val="paragraph"/>
         <w:spacing w:before="0" w:beforeAutospacing="0" w:after="0" w:afterAutospacing="0"/>
         <w:textAlignment w:val="baseline"/>
         <w:rPr>
-          <w:rStyle w:val="normaltextrun"/>
-          <w:rFonts w:ascii="Rockwell" w:hAnsi="Rockwell" w:cs="Calibri"/>
-          <w:color w:val="7030A0"/>
-          <w:sz w:val="20"/>
-          <w:szCs w:val="20"/>
-          <w:lang w:val="en-US"/>
-        </w:rPr>
-      </w:pPr>
+          <w:rStyle w:val="eop"/>
+          <w:rFonts w:ascii="Rockwell" w:hAnsi="Rockwell" w:cs="Calibri"/>
+          <w:color w:val="FF00FF"/>
+          <w:sz w:val="20"/>
+          <w:szCs w:val="20"/>
+        </w:rPr>
+      </w:pPr>
+      <w:r>
+        <w:rPr>
+          <w:rStyle w:val="normaltextrun"/>
+          <w:rFonts w:ascii="Rockwell" w:hAnsi="Rockwell" w:cs="Calibri"/>
+          <w:b/>
+          <w:bCs/>
+          <w:color w:val="FF00FF"/>
+          <w:sz w:val="20"/>
+          <w:szCs w:val="20"/>
+          <w:lang w:val="en-US"/>
+        </w:rPr>
+        <w:t>Platform</w:t>
+      </w:r>
+      <w:r>
+        <w:rPr>
+          <w:rStyle w:val="normaltextrun"/>
+          <w:rFonts w:ascii="Rockwell" w:hAnsi="Rockwell" w:cs="Calibri"/>
+          <w:color w:val="FF00FF"/>
+          <w:sz w:val="20"/>
+          <w:szCs w:val="20"/>
+          <w:lang w:val="en-US"/>
+        </w:rPr>
+        <w:t>: PC</w:t>
+      </w:r>
+      <w:r>
+        <w:rPr>
+          <w:rStyle w:val="eop"/>
+          <w:rFonts w:ascii="Rockwell" w:hAnsi="Rockwell" w:cs="Calibri"/>
+          <w:color w:val="FF00FF"/>
+          <w:sz w:val="20"/>
+          <w:szCs w:val="20"/>
+        </w:rPr>
+        <w:t> </w:t>
+      </w:r>
     </w:p>
     <w:p>
       <w:pPr>
@@ -5645,7 +5758,355 @@
           <w:szCs w:val="20"/>
         </w:rPr>
       </w:pPr>
-      <w:r>
+    </w:p>
+    <w:p>
+      <w:pPr>
+        <w:pStyle w:val="paragraph"/>
+        <w:spacing w:before="0" w:beforeAutospacing="0" w:after="0" w:afterAutospacing="0"/>
+        <w:textAlignment w:val="baseline"/>
+        <w:rPr>
+          <w:rStyle w:val="eop"/>
+          <w:rFonts w:ascii="Rockwell" w:hAnsi="Rockwell" w:cs="Calibri"/>
+          <w:color w:val="FF00FF"/>
+          <w:sz w:val="20"/>
+          <w:szCs w:val="20"/>
+        </w:rPr>
+      </w:pPr>
+      <w:r>
+        <w:rPr>
+          <w:rStyle w:val="normaltextrun"/>
+          <w:rFonts w:ascii="Rockwell" w:hAnsi="Rockwell" w:cs="Calibri"/>
+          <w:b/>
+          <w:bCs/>
+          <w:color w:val="FF00FF"/>
+          <w:sz w:val="20"/>
+          <w:szCs w:val="20"/>
+          <w:lang w:val="en-US"/>
+        </w:rPr>
+        <w:t>Type:</w:t>
+      </w:r>
+      <w:r>
+        <w:rPr>
+          <w:rStyle w:val="normaltextrun"/>
+          <w:rFonts w:ascii="Rockwell" w:hAnsi="Rockwell" w:cs="Calibri"/>
+          <w:color w:val="FF00FF"/>
+          <w:sz w:val="20"/>
+          <w:szCs w:val="20"/>
+          <w:lang w:val="en-US"/>
+        </w:rPr>
+        <w:t xml:space="preserve"> </w:t>
+      </w:r>
+      <w:r>
+        <w:rPr>
+          <w:rStyle w:val="normaltextrun"/>
+          <w:rFonts w:ascii="Rockwell" w:hAnsi="Rockwell" w:cs="Calibri"/>
+          <w:color w:val="FF00FF"/>
+          <w:sz w:val="20"/>
+          <w:szCs w:val="20"/>
+          <w:lang w:val="en-US"/>
+        </w:rPr>
+        <w:t>Single player</w:t>
+      </w:r>
+      <w:r>
+        <w:rPr>
+          <w:rStyle w:val="eop"/>
+          <w:rFonts w:ascii="Rockwell" w:hAnsi="Rockwell" w:cs="Calibri"/>
+          <w:color w:val="FF00FF"/>
+          <w:sz w:val="20"/>
+          <w:szCs w:val="20"/>
+        </w:rPr>
+        <w:t> </w:t>
+      </w:r>
+      <w:r>
+        <w:rPr>
+          <w:rStyle w:val="eop"/>
+          <w:rFonts w:ascii="Rockwell" w:hAnsi="Rockwell" w:cs="Calibri"/>
+          <w:color w:val="FF00FF"/>
+          <w:sz w:val="20"/>
+          <w:szCs w:val="20"/>
+        </w:rPr>
+        <w:t>horror game (no multiplayer functionality)</w:t>
+      </w:r>
+    </w:p>
+    <w:p>
+      <w:pPr>
+        <w:pStyle w:val="paragraph"/>
+        <w:spacing w:before="0" w:beforeAutospacing="0" w:after="0" w:afterAutospacing="0"/>
+        <w:textAlignment w:val="baseline"/>
+        <w:rPr>
+          <w:rFonts w:ascii="Rockwell" w:hAnsi="Rockwell" w:cs="Calibri"/>
+          <w:color w:val="FF00FF"/>
+          <w:sz w:val="20"/>
+          <w:szCs w:val="20"/>
+        </w:rPr>
+      </w:pPr>
+    </w:p>
+    <w:p>
+      <w:pPr>
+        <w:pStyle w:val="paragraph"/>
+        <w:spacing w:before="0" w:beforeAutospacing="0" w:after="0" w:afterAutospacing="0"/>
+        <w:textAlignment w:val="baseline"/>
+        <w:rPr>
+          <w:rStyle w:val="normaltextrun"/>
+          <w:rFonts w:ascii="Rockwell" w:hAnsi="Rockwell" w:cs="Calibri"/>
+          <w:b/>
+          <w:bCs/>
+          <w:color w:val="4472C4" w:themeColor="accent1"/>
+          <w:sz w:val="20"/>
+          <w:szCs w:val="20"/>
+          <w:lang w:val="en-US"/>
+        </w:rPr>
+      </w:pPr>
+      <w:r>
+        <w:rPr>
+          <w:rStyle w:val="normaltextrun"/>
+          <w:rFonts w:ascii="Rockwell" w:hAnsi="Rockwell" w:cs="Calibri"/>
+          <w:b/>
+          <w:bCs/>
+          <w:color w:val="4472C4" w:themeColor="accent1"/>
+          <w:sz w:val="20"/>
+          <w:szCs w:val="20"/>
+          <w:lang w:val="en-US"/>
+        </w:rPr>
+        <w:t xml:space="preserve">Minimum </w:t>
+      </w:r>
+      <w:r>
+        <w:rPr>
+          <w:rStyle w:val="normaltextrun"/>
+          <w:rFonts w:ascii="Rockwell" w:hAnsi="Rockwell" w:cs="Calibri"/>
+          <w:b/>
+          <w:bCs/>
+          <w:color w:val="4472C4" w:themeColor="accent1"/>
+          <w:sz w:val="20"/>
+          <w:szCs w:val="20"/>
+          <w:lang w:val="en-US"/>
+        </w:rPr>
+        <w:t xml:space="preserve">Technical requirements: </w:t>
+      </w:r>
+    </w:p>
+    <w:p>
+      <w:pPr>
+        <w:pStyle w:val="paragraph"/>
+        <w:spacing w:before="0" w:beforeAutospacing="0" w:after="0" w:afterAutospacing="0"/>
+        <w:textAlignment w:val="baseline"/>
+        <w:rPr>
+          <w:rStyle w:val="normaltextrun"/>
+          <w:rFonts w:ascii="Rockwell" w:hAnsi="Rockwell" w:cs="Calibri"/>
+          <w:color w:val="4472C4" w:themeColor="accent1"/>
+          <w:sz w:val="20"/>
+          <w:szCs w:val="20"/>
+          <w:lang w:val="en-US"/>
+        </w:rPr>
+      </w:pPr>
+    </w:p>
+    <w:p>
+      <w:pPr>
+        <w:pStyle w:val="paragraph"/>
+        <w:spacing w:before="0" w:beforeAutospacing="0" w:after="0" w:afterAutospacing="0"/>
+        <w:textAlignment w:val="baseline"/>
+        <w:rPr>
+          <w:rStyle w:val="normaltextrun"/>
+          <w:rFonts w:ascii="Rockwell" w:hAnsi="Rockwell" w:cs="Calibri"/>
+          <w:color w:val="4472C4" w:themeColor="accent1"/>
+          <w:sz w:val="20"/>
+          <w:szCs w:val="20"/>
+          <w:lang w:val="en-US"/>
+        </w:rPr>
+      </w:pPr>
+      <w:r>
+        <w:rPr>
+          <w:rStyle w:val="normaltextrun"/>
+          <w:rFonts w:ascii="Rockwell" w:hAnsi="Rockwell" w:cs="Calibri"/>
+          <w:color w:val="4472C4" w:themeColor="accent1"/>
+          <w:sz w:val="20"/>
+          <w:szCs w:val="20"/>
+          <w:lang w:val="en-US"/>
+        </w:rPr>
+        <w:t>OS:</w:t>
+      </w:r>
+      <w:r>
+        <w:rPr>
+          <w:rStyle w:val="normaltextrun"/>
+          <w:rFonts w:ascii="Rockwell" w:hAnsi="Rockwell" w:cs="Calibri"/>
+          <w:color w:val="4472C4" w:themeColor="accent1"/>
+          <w:sz w:val="20"/>
+          <w:szCs w:val="20"/>
+          <w:lang w:val="en-US"/>
+        </w:rPr>
+        <w:t xml:space="preserve"> Windows 10</w:t>
+      </w:r>
+    </w:p>
+    <w:p>
+      <w:pPr>
+        <w:pStyle w:val="paragraph"/>
+        <w:spacing w:before="0" w:beforeAutospacing="0" w:after="0" w:afterAutospacing="0"/>
+        <w:textAlignment w:val="baseline"/>
+        <w:rPr>
+          <w:rStyle w:val="normaltextrun"/>
+          <w:rFonts w:ascii="Rockwell" w:hAnsi="Rockwell" w:cs="Calibri"/>
+          <w:color w:val="4472C4" w:themeColor="accent1"/>
+          <w:sz w:val="20"/>
+          <w:szCs w:val="20"/>
+          <w:lang w:val="en-US"/>
+        </w:rPr>
+      </w:pPr>
+      <w:r>
+        <w:rPr>
+          <w:rStyle w:val="normaltextrun"/>
+          <w:rFonts w:ascii="Rockwell" w:hAnsi="Rockwell" w:cs="Calibri"/>
+          <w:color w:val="4472C4" w:themeColor="accent1"/>
+          <w:sz w:val="20"/>
+          <w:szCs w:val="20"/>
+          <w:lang w:val="en-US"/>
+        </w:rPr>
+        <w:t xml:space="preserve">Processor: Intel i3 @ 3.2ghz </w:t>
+      </w:r>
+    </w:p>
+    <w:p>
+      <w:pPr>
+        <w:pStyle w:val="paragraph"/>
+        <w:spacing w:before="0" w:beforeAutospacing="0" w:after="0" w:afterAutospacing="0"/>
+        <w:textAlignment w:val="baseline"/>
+        <w:rPr>
+          <w:rStyle w:val="normaltextrun"/>
+          <w:rFonts w:ascii="Rockwell" w:hAnsi="Rockwell" w:cs="Calibri"/>
+          <w:color w:val="4472C4" w:themeColor="accent1"/>
+          <w:sz w:val="20"/>
+          <w:szCs w:val="20"/>
+          <w:lang w:val="en-US"/>
+        </w:rPr>
+      </w:pPr>
+      <w:r>
+        <w:rPr>
+          <w:rStyle w:val="normaltextrun"/>
+          <w:rFonts w:ascii="Rockwell" w:hAnsi="Rockwell" w:cs="Calibri"/>
+          <w:color w:val="4472C4" w:themeColor="accent1"/>
+          <w:sz w:val="20"/>
+          <w:szCs w:val="20"/>
+          <w:lang w:val="en-US"/>
+        </w:rPr>
+        <w:t>Memory: 8 GB RAM</w:t>
+      </w:r>
+    </w:p>
+    <w:p>
+      <w:pPr>
+        <w:pStyle w:val="paragraph"/>
+        <w:spacing w:before="0" w:beforeAutospacing="0" w:after="0" w:afterAutospacing="0"/>
+        <w:textAlignment w:val="baseline"/>
+        <w:rPr>
+          <w:rStyle w:val="normaltextrun"/>
+          <w:rFonts w:ascii="Rockwell" w:hAnsi="Rockwell" w:cs="Calibri"/>
+          <w:color w:val="4472C4" w:themeColor="accent1"/>
+          <w:sz w:val="20"/>
+          <w:szCs w:val="20"/>
+          <w:lang w:val="en-US"/>
+        </w:rPr>
+      </w:pPr>
+      <w:r>
+        <w:rPr>
+          <w:rStyle w:val="normaltextrun"/>
+          <w:rFonts w:ascii="Rockwell" w:hAnsi="Rockwell" w:cs="Calibri"/>
+          <w:color w:val="4472C4" w:themeColor="accent1"/>
+          <w:sz w:val="20"/>
+          <w:szCs w:val="20"/>
+          <w:lang w:val="en-US"/>
+        </w:rPr>
+        <w:t>Graphics: a modern dedicated graphics card</w:t>
+      </w:r>
+    </w:p>
+    <w:p>
+      <w:pPr>
+        <w:pStyle w:val="paragraph"/>
+        <w:spacing w:before="0" w:beforeAutospacing="0" w:after="0" w:afterAutospacing="0"/>
+        <w:textAlignment w:val="baseline"/>
+        <w:rPr>
+          <w:rStyle w:val="normaltextrun"/>
+          <w:rFonts w:ascii="Rockwell" w:hAnsi="Rockwell" w:cs="Calibri"/>
+          <w:color w:val="4472C4" w:themeColor="accent1"/>
+          <w:sz w:val="20"/>
+          <w:szCs w:val="20"/>
+          <w:lang w:val="en-US"/>
+        </w:rPr>
+      </w:pPr>
+      <w:r>
+        <w:rPr>
+          <w:rStyle w:val="normaltextrun"/>
+          <w:rFonts w:ascii="Rockwell" w:hAnsi="Rockwell" w:cs="Calibri"/>
+          <w:color w:val="4472C4" w:themeColor="accent1"/>
+          <w:sz w:val="20"/>
+          <w:szCs w:val="20"/>
+          <w:lang w:val="en-US"/>
+        </w:rPr>
+        <w:t>Storage: 1700 MB available space</w:t>
+      </w:r>
+    </w:p>
+    <w:p>
+      <w:pPr>
+        <w:pStyle w:val="paragraph"/>
+        <w:spacing w:before="0" w:beforeAutospacing="0" w:after="0" w:afterAutospacing="0"/>
+        <w:textAlignment w:val="baseline"/>
+        <w:rPr>
+          <w:rStyle w:val="normaltextrun"/>
+          <w:rFonts w:ascii="Rockwell" w:hAnsi="Rockwell" w:cs="Calibri"/>
+          <w:color w:val="FF00FF"/>
+          <w:sz w:val="20"/>
+          <w:szCs w:val="20"/>
+          <w:lang w:val="en-US"/>
+        </w:rPr>
+      </w:pPr>
+    </w:p>
+    <w:p>
+      <w:pPr>
+        <w:pStyle w:val="paragraph"/>
+        <w:spacing w:before="0" w:beforeAutospacing="0" w:after="0" w:afterAutospacing="0"/>
+        <w:textAlignment w:val="baseline"/>
+        <w:rPr>
+          <w:rStyle w:val="eop"/>
+          <w:rFonts w:ascii="Rockwell" w:hAnsi="Rockwell" w:cs="Calibri"/>
+          <w:color w:val="4472C4" w:themeColor="accent1"/>
+          <w:sz w:val="20"/>
+          <w:szCs w:val="20"/>
+        </w:rPr>
+      </w:pPr>
+      <w:r>
+        <w:rPr>
+          <w:rStyle w:val="normaltextrun"/>
+          <w:rFonts w:ascii="Rockwell" w:hAnsi="Rockwell" w:cs="Calibri"/>
+          <w:color w:val="4472C4" w:themeColor="accent1"/>
+          <w:sz w:val="20"/>
+          <w:szCs w:val="20"/>
+          <w:lang w:val="en-US"/>
+        </w:rPr>
+        <w:t>Game will not be very demanding in terms of technical requirements due to the low-poly art style and only having one level</w:t>
+      </w:r>
+      <w:r>
+        <w:rPr>
+          <w:rStyle w:val="eop"/>
+          <w:rFonts w:ascii="Rockwell" w:hAnsi="Rockwell" w:cs="Calibri"/>
+          <w:color w:val="4472C4" w:themeColor="accent1"/>
+          <w:sz w:val="20"/>
+          <w:szCs w:val="20"/>
+        </w:rPr>
+        <w:t>.</w:t>
+      </w:r>
+    </w:p>
+    <w:p>
+      <w:pPr>
+        <w:pStyle w:val="paragraph"/>
+        <w:spacing w:before="0" w:beforeAutospacing="0" w:after="0" w:afterAutospacing="0"/>
+        <w:textAlignment w:val="baseline"/>
+        <w:rPr>
+          <w:rFonts w:ascii="Rockwell" w:hAnsi="Rockwell" w:cs="Calibri"/>
+          <w:sz w:val="20"/>
+          <w:szCs w:val="20"/>
+        </w:rPr>
+      </w:pPr>
+    </w:p>
+    <w:p>
+      <w:pPr>
+        <w:pStyle w:val="paragraph"/>
+        <w:spacing w:before="0" w:beforeAutospacing="0" w:after="0" w:afterAutospacing="0"/>
+        <w:textAlignment w:val="baseline"/>
         <w:rPr>
           <w:rStyle w:val="normaltextrun"/>
           <w:rFonts w:ascii="Rockwell" w:hAnsi="Rockwell" w:cs="Calibri"/>
@@ -5654,17 +6115,29 @@
           <w:szCs w:val="20"/>
           <w:lang w:val="en-US"/>
         </w:rPr>
+      </w:pPr>
+    </w:p>
+    <w:p>
+      <w:pPr>
+        <w:pStyle w:val="paragraph"/>
+        <w:spacing w:before="0" w:beforeAutospacing="0" w:after="0" w:afterAutospacing="0"/>
+        <w:textAlignment w:val="baseline"/>
+        <w:rPr>
+          <w:rFonts w:ascii="Rockwell" w:hAnsi="Rockwell" w:cs="Calibri"/>
+          <w:sz w:val="20"/>
+          <w:szCs w:val="20"/>
+        </w:rPr>
+      </w:pPr>
+      <w:r>
+        <w:rPr>
+          <w:rStyle w:val="normaltextrun"/>
+          <w:rFonts w:ascii="Rockwell" w:hAnsi="Rockwell" w:cs="Calibri"/>
+          <w:color w:val="7030A0"/>
+          <w:sz w:val="20"/>
+          <w:szCs w:val="20"/>
+          <w:lang w:val="en-US"/>
+        </w:rPr>
         <w:t>Gameplay types: Stealth, Investigative, Escape, Simulation</w:t>
-      </w:r>
-      <w:r>
-        <w:rPr>
-          <w:rStyle w:val="eop"/>
-          <w:rFonts w:ascii="Rockwell" w:hAnsi="Rockwell" w:cs="Calibri"/>
-          <w:color w:val="7030A0"/>
-          <w:sz w:val="20"/>
-          <w:szCs w:val="20"/>
-        </w:rPr>
-        <w:t> </w:t>
       </w:r>
     </w:p>
     <w:p>
@@ -5831,6 +6304,7 @@
         <w:spacing w:before="0" w:beforeAutospacing="0" w:after="0" w:afterAutospacing="0"/>
         <w:textAlignment w:val="baseline"/>
         <w:rPr>
+          <w:rStyle w:val="eop"/>
           <w:rFonts w:ascii="Rockwell" w:hAnsi="Rockwell" w:cs="Calibri"/>
           <w:sz w:val="20"/>
           <w:szCs w:val="20"/>
@@ -5867,7 +6341,40 @@
           <w:szCs w:val="20"/>
           <w:lang w:val="en-US"/>
         </w:rPr>
-        <w:t xml:space="preserve"> but there will also be a beginning and end cutscene. </w:t>
+        <w:t>.</w:t>
+      </w:r>
+      <w:r>
+        <w:rPr>
+          <w:rStyle w:val="normaltextrun"/>
+          <w:rFonts w:ascii="Rockwell" w:hAnsi="Rockwell" w:cs="Calibri"/>
+          <w:color w:val="538135"/>
+          <w:sz w:val="20"/>
+          <w:szCs w:val="20"/>
+          <w:lang w:val="en-US"/>
+        </w:rPr>
+        <w:t xml:space="preserve"> </w:t>
+      </w:r>
+      <w:r>
+        <w:rPr>
+          <w:rStyle w:val="normaltextrun"/>
+          <w:rFonts w:ascii="Rockwell" w:hAnsi="Rockwell" w:cs="Calibri"/>
+          <w:color w:val="538135"/>
+          <w:sz w:val="20"/>
+          <w:szCs w:val="20"/>
+          <w:lang w:val="en-US"/>
+        </w:rPr>
+        <w:t>T</w:t>
+      </w:r>
+      <w:r>
+        <w:rPr>
+          <w:rStyle w:val="normaltextrun"/>
+          <w:rFonts w:ascii="Rockwell" w:hAnsi="Rockwell" w:cs="Calibri"/>
+          <w:color w:val="538135"/>
+          <w:sz w:val="20"/>
+          <w:szCs w:val="20"/>
+          <w:lang w:val="en-US"/>
+        </w:rPr>
+        <w:t>here will also be a beginning and end cutscene. </w:t>
       </w:r>
       <w:r>
         <w:rPr>
@@ -5879,6 +6386,239 @@
         </w:rPr>
         <w:t> </w:t>
       </w:r>
+    </w:p>
+    <w:p>
+      <w:pPr>
+        <w:pStyle w:val="paragraph"/>
+        <w:numPr>
+          <w:ilvl w:val="0"/>
+          <w:numId w:val="2"/>
+        </w:numPr>
+        <w:spacing w:before="0" w:beforeAutospacing="0" w:after="0" w:afterAutospacing="0"/>
+        <w:textAlignment w:val="baseline"/>
+        <w:rPr>
+          <w:rStyle w:val="eop"/>
+          <w:rFonts w:ascii="Rockwell" w:hAnsi="Rockwell" w:cs="Calibri"/>
+          <w:color w:val="4472C4" w:themeColor="accent1"/>
+          <w:sz w:val="20"/>
+          <w:szCs w:val="20"/>
+        </w:rPr>
+      </w:pPr>
+      <w:r>
+        <w:rPr>
+          <w:rStyle w:val="eop"/>
+          <w:rFonts w:ascii="Rockwell" w:hAnsi="Rockwell" w:cs="Calibri"/>
+          <w:color w:val="4472C4" w:themeColor="accent1"/>
+          <w:sz w:val="20"/>
+          <w:szCs w:val="20"/>
+        </w:rPr>
+        <w:t xml:space="preserve">Notes scattered throughout the levels of </w:t>
+      </w:r>
+      <w:proofErr w:type="spellStart"/>
+      <w:proofErr w:type="gramStart"/>
+      <w:r>
+        <w:rPr>
+          <w:rStyle w:val="eop"/>
+          <w:rFonts w:ascii="Rockwell" w:hAnsi="Rockwell" w:cs="Calibri"/>
+          <w:color w:val="4472C4" w:themeColor="accent1"/>
+          <w:sz w:val="20"/>
+          <w:szCs w:val="20"/>
+        </w:rPr>
+        <w:t>Teskaz</w:t>
+      </w:r>
+      <w:proofErr w:type="spellEnd"/>
+      <w:proofErr w:type="gramEnd"/>
+    </w:p>
+    <w:p>
+      <w:pPr>
+        <w:pStyle w:val="paragraph"/>
+        <w:numPr>
+          <w:ilvl w:val="0"/>
+          <w:numId w:val="2"/>
+        </w:numPr>
+        <w:spacing w:before="0" w:beforeAutospacing="0" w:after="0" w:afterAutospacing="0"/>
+        <w:textAlignment w:val="baseline"/>
+        <w:rPr>
+          <w:rStyle w:val="eop"/>
+          <w:rFonts w:ascii="Rockwell" w:hAnsi="Rockwell" w:cs="Calibri"/>
+          <w:color w:val="4472C4" w:themeColor="accent1"/>
+          <w:sz w:val="20"/>
+          <w:szCs w:val="20"/>
+        </w:rPr>
+      </w:pPr>
+      <w:r>
+        <w:rPr>
+          <w:rStyle w:val="eop"/>
+          <w:rFonts w:ascii="Rockwell" w:hAnsi="Rockwell" w:cs="Calibri"/>
+          <w:color w:val="4472C4" w:themeColor="accent1"/>
+          <w:sz w:val="20"/>
+          <w:szCs w:val="20"/>
+        </w:rPr>
+        <w:t>Inner thoughts displayed via text boxes.</w:t>
+      </w:r>
+    </w:p>
+    <w:p>
+      <w:pPr>
+        <w:pStyle w:val="paragraph"/>
+        <w:numPr>
+          <w:ilvl w:val="0"/>
+          <w:numId w:val="2"/>
+        </w:numPr>
+        <w:spacing w:before="0" w:beforeAutospacing="0" w:after="0" w:afterAutospacing="0"/>
+        <w:textAlignment w:val="baseline"/>
+        <w:rPr>
+          <w:rStyle w:val="eop"/>
+          <w:rFonts w:ascii="Rockwell" w:hAnsi="Rockwell" w:cs="Calibri"/>
+          <w:color w:val="4472C4" w:themeColor="accent1"/>
+          <w:sz w:val="20"/>
+          <w:szCs w:val="20"/>
+        </w:rPr>
+      </w:pPr>
+      <w:r>
+        <w:rPr>
+          <w:rStyle w:val="eop"/>
+          <w:rFonts w:ascii="Rockwell" w:hAnsi="Rockwell" w:cs="Calibri"/>
+          <w:color w:val="4472C4" w:themeColor="accent1"/>
+          <w:sz w:val="20"/>
+          <w:szCs w:val="20"/>
+        </w:rPr>
+        <w:t>Dialogue displayed via text boxes.</w:t>
+      </w:r>
+    </w:p>
+    <w:p>
+      <w:pPr>
+        <w:pStyle w:val="paragraph"/>
+        <w:numPr>
+          <w:ilvl w:val="0"/>
+          <w:numId w:val="2"/>
+        </w:numPr>
+        <w:spacing w:before="0" w:beforeAutospacing="0" w:after="0" w:afterAutospacing="0"/>
+        <w:textAlignment w:val="baseline"/>
+        <w:rPr>
+          <w:rStyle w:val="eop"/>
+          <w:rFonts w:ascii="Rockwell" w:hAnsi="Rockwell" w:cs="Calibri"/>
+          <w:color w:val="4472C4" w:themeColor="accent1"/>
+          <w:sz w:val="20"/>
+          <w:szCs w:val="20"/>
+        </w:rPr>
+      </w:pPr>
+      <w:r>
+        <w:rPr>
+          <w:rStyle w:val="eop"/>
+          <w:rFonts w:ascii="Rockwell" w:hAnsi="Rockwell" w:cs="Calibri"/>
+          <w:color w:val="4472C4" w:themeColor="accent1"/>
+          <w:sz w:val="20"/>
+          <w:szCs w:val="20"/>
+        </w:rPr>
+        <w:t xml:space="preserve">Specific events that take you through the game. </w:t>
+      </w:r>
+    </w:p>
+    <w:p>
+      <w:pPr>
+        <w:pStyle w:val="paragraph"/>
+        <w:numPr>
+          <w:ilvl w:val="0"/>
+          <w:numId w:val="2"/>
+        </w:numPr>
+        <w:spacing w:before="0" w:beforeAutospacing="0" w:after="0" w:afterAutospacing="0"/>
+        <w:textAlignment w:val="baseline"/>
+        <w:rPr>
+          <w:rStyle w:val="eop"/>
+          <w:rFonts w:ascii="Rockwell" w:hAnsi="Rockwell" w:cs="Calibri"/>
+          <w:color w:val="4472C4" w:themeColor="accent1"/>
+          <w:sz w:val="20"/>
+          <w:szCs w:val="20"/>
+        </w:rPr>
+      </w:pPr>
+      <w:r>
+        <w:rPr>
+          <w:rStyle w:val="eop"/>
+          <w:rFonts w:ascii="Rockwell" w:hAnsi="Rockwell" w:cs="Calibri"/>
+          <w:color w:val="4472C4" w:themeColor="accent1"/>
+          <w:sz w:val="20"/>
+          <w:szCs w:val="20"/>
+        </w:rPr>
+        <w:t xml:space="preserve">Visual storytelling coupled with audio </w:t>
+      </w:r>
+      <w:proofErr w:type="gramStart"/>
+      <w:r>
+        <w:rPr>
+          <w:rStyle w:val="eop"/>
+          <w:rFonts w:ascii="Rockwell" w:hAnsi="Rockwell" w:cs="Calibri"/>
+          <w:color w:val="4472C4" w:themeColor="accent1"/>
+          <w:sz w:val="20"/>
+          <w:szCs w:val="20"/>
+        </w:rPr>
+        <w:t>ques</w:t>
+      </w:r>
+      <w:proofErr w:type="gramEnd"/>
+    </w:p>
+    <w:p>
+      <w:pPr>
+        <w:pStyle w:val="paragraph"/>
+        <w:numPr>
+          <w:ilvl w:val="0"/>
+          <w:numId w:val="2"/>
+        </w:numPr>
+        <w:spacing w:before="0" w:beforeAutospacing="0" w:after="0" w:afterAutospacing="0"/>
+        <w:textAlignment w:val="baseline"/>
+        <w:rPr>
+          <w:rStyle w:val="eop"/>
+          <w:rFonts w:ascii="Rockwell" w:hAnsi="Rockwell" w:cs="Calibri"/>
+          <w:color w:val="4472C4" w:themeColor="accent1"/>
+          <w:sz w:val="20"/>
+          <w:szCs w:val="20"/>
+        </w:rPr>
+      </w:pPr>
+      <w:r>
+        <w:rPr>
+          <w:rStyle w:val="eop"/>
+          <w:rFonts w:ascii="Rockwell" w:hAnsi="Rockwell" w:cs="Calibri"/>
+          <w:color w:val="4472C4" w:themeColor="accent1"/>
+          <w:sz w:val="20"/>
+          <w:szCs w:val="20"/>
+        </w:rPr>
+        <w:t>Beginning and end game cutscenes Visual/text</w:t>
+      </w:r>
+    </w:p>
+    <w:p>
+      <w:pPr>
+        <w:pStyle w:val="paragraph"/>
+        <w:spacing w:before="0" w:beforeAutospacing="0" w:after="0" w:afterAutospacing="0"/>
+        <w:ind w:left="720"/>
+        <w:textAlignment w:val="baseline"/>
+        <w:rPr>
+          <w:rStyle w:val="eop"/>
+          <w:rFonts w:ascii="Rockwell" w:hAnsi="Rockwell" w:cs="Calibri"/>
+          <w:color w:val="4472C4" w:themeColor="accent1"/>
+          <w:sz w:val="20"/>
+          <w:szCs w:val="20"/>
+        </w:rPr>
+      </w:pPr>
+      <w:r>
+        <w:rPr>
+          <w:rStyle w:val="eop"/>
+          <w:rFonts w:ascii="Rockwell" w:hAnsi="Rockwell" w:cs="Calibri"/>
+          <w:color w:val="4472C4" w:themeColor="accent1"/>
+          <w:sz w:val="20"/>
+          <w:szCs w:val="20"/>
+        </w:rPr>
+        <w:t xml:space="preserve"> </w:t>
+      </w:r>
+    </w:p>
+    <w:p>
+      <w:pPr>
+        <w:pStyle w:val="paragraph"/>
+        <w:spacing w:before="0" w:beforeAutospacing="0" w:after="0" w:afterAutospacing="0"/>
+        <w:ind w:left="720"/>
+        <w:textAlignment w:val="baseline"/>
+        <w:rPr>
+          <w:rFonts w:ascii="Rockwell" w:hAnsi="Rockwell" w:cs="Calibri"/>
+          <w:color w:val="4472C4" w:themeColor="accent1"/>
+          <w:sz w:val="20"/>
+          <w:szCs w:val="20"/>
+        </w:rPr>
+      </w:pPr>
     </w:p>
     <w:p>
       <w:pPr>
@@ -6158,21 +6898,9 @@
     <w:p>
       <w:pPr>
         <w:pStyle w:val="paragraph"/>
-        <w:numPr>
-          <w:ilvl w:val="0"/>
-          <w:numId w:val="4"/>
-        </w:numPr>
         <w:spacing w:before="0" w:beforeAutospacing="0" w:after="0" w:afterAutospacing="0"/>
-        <w:ind w:left="1080" w:firstLine="0"/>
         <w:textAlignment w:val="baseline"/>
         <w:rPr>
-          <w:rFonts w:ascii="Rockwell" w:hAnsi="Rockwell" w:cs="Calibri"/>
-          <w:sz w:val="20"/>
-          <w:szCs w:val="20"/>
-        </w:rPr>
-      </w:pPr>
-      <w:r>
-        <w:rPr>
           <w:rStyle w:val="normaltextrun"/>
           <w:rFonts w:ascii="Rockwell" w:hAnsi="Rockwell" w:cs="Calibri"/>
           <w:color w:val="000000"/>
@@ -6180,9 +6908,37 @@
           <w:szCs w:val="20"/>
           <w:lang w:val="en-US"/>
         </w:rPr>
+      </w:pPr>
+      <w:r>
+        <w:rPr>
+          <w:rStyle w:val="normaltextrun"/>
+          <w:rFonts w:ascii="Rockwell" w:hAnsi="Rockwell" w:cs="Calibri"/>
+          <w:color w:val="000000"/>
+          <w:sz w:val="20"/>
+          <w:szCs w:val="20"/>
+          <w:lang w:val="en-US"/>
+        </w:rPr>
         <w:t xml:space="preserve">Is there any social stereotyping, bias, or prejudice? </w:t>
       </w:r>
-      <w:r>
+    </w:p>
+    <w:p>
+      <w:pPr>
+        <w:pStyle w:val="paragraph"/>
+        <w:spacing w:before="0" w:beforeAutospacing="0" w:after="0" w:afterAutospacing="0"/>
+        <w:textAlignment w:val="baseline"/>
+        <w:rPr>
+          <w:rStyle w:val="normaltextrun"/>
+          <w:rFonts w:ascii="Rockwell" w:hAnsi="Rockwell" w:cs="Calibri"/>
+          <w:sz w:val="20"/>
+          <w:szCs w:val="20"/>
+        </w:rPr>
+      </w:pPr>
+    </w:p>
+    <w:p>
+      <w:pPr>
+        <w:pStyle w:val="paragraph"/>
+        <w:spacing w:before="0" w:beforeAutospacing="0" w:after="0" w:afterAutospacing="0"/>
+        <w:textAlignment w:val="baseline"/>
         <w:rPr>
           <w:rStyle w:val="normaltextrun"/>
           <w:rFonts w:ascii="Rockwell" w:hAnsi="Rockwell" w:cs="Calibri"/>
@@ -6191,30 +6947,352 @@
           <w:szCs w:val="20"/>
           <w:lang w:val="en-US"/>
         </w:rPr>
-        <w:t>No, though we should be cautious of already existing mythology when creating the beast.</w:t>
-      </w:r>
-      <w:r>
-        <w:rPr>
-          <w:rStyle w:val="eop"/>
+      </w:pPr>
+    </w:p>
+    <w:p>
+      <w:pPr>
+        <w:pStyle w:val="paragraph"/>
+        <w:spacing w:before="0" w:beforeAutospacing="0" w:after="0" w:afterAutospacing="0"/>
+        <w:textAlignment w:val="baseline"/>
+        <w:rPr>
+          <w:rStyle w:val="normaltextrun"/>
           <w:rFonts w:ascii="Rockwell" w:hAnsi="Rockwell" w:cs="Calibri"/>
           <w:color w:val="7030A0"/>
           <w:sz w:val="20"/>
           <w:szCs w:val="20"/>
-        </w:rPr>
-        <w:t> </w:t>
-      </w:r>
-    </w:p>
+          <w:lang w:val="en-US"/>
+        </w:rPr>
+      </w:pPr>
+    </w:p>
+    <w:p>
+      <w:pPr>
+        <w:pStyle w:val="Heading2"/>
+        <w:rPr>
+          <w:rStyle w:val="normaltextrun"/>
+        </w:rPr>
+      </w:pPr>
+      <w:r>
+        <w:rPr>
+          <w:rStyle w:val="normaltextrun"/>
+        </w:rPr>
+        <w:t xml:space="preserve">Legal </w:t>
+      </w:r>
+      <w:r>
+        <w:rPr>
+          <w:rStyle w:val="normaltextrun"/>
+        </w:rPr>
+        <w:t>considerations</w:t>
+      </w:r>
+    </w:p>
+    <w:p/>
+    <w:p/>
+    <w:p/>
+    <w:p>
+      <w:pPr>
+        <w:pStyle w:val="Heading2"/>
+        <w:rPr>
+          <w:rStyle w:val="normaltextrun"/>
+        </w:rPr>
+      </w:pPr>
+      <w:r>
+        <w:rPr>
+          <w:rStyle w:val="normaltextrun"/>
+        </w:rPr>
+        <w:t>S</w:t>
+      </w:r>
+      <w:r>
+        <w:rPr>
+          <w:rStyle w:val="normaltextrun"/>
+        </w:rPr>
+        <w:t>ocial</w:t>
+      </w:r>
+      <w:r>
+        <w:rPr>
+          <w:rStyle w:val="normaltextrun"/>
+        </w:rPr>
+        <w:t xml:space="preserve"> </w:t>
+      </w:r>
+      <w:r>
+        <w:rPr>
+          <w:rStyle w:val="normaltextrun"/>
+        </w:rPr>
+        <w:t>considerations</w:t>
+      </w:r>
+    </w:p>
+    <w:p/>
     <w:p>
       <w:pPr>
         <w:pStyle w:val="paragraph"/>
         <w:numPr>
           <w:ilvl w:val="0"/>
-          <w:numId w:val="5"/>
+          <w:numId w:val="31"/>
         </w:numPr>
         <w:spacing w:before="0" w:beforeAutospacing="0" w:after="0" w:afterAutospacing="0"/>
-        <w:ind w:left="1080" w:firstLine="0"/>
         <w:textAlignment w:val="baseline"/>
         <w:rPr>
+          <w:rStyle w:val="eop"/>
+          <w:rFonts w:ascii="Rockwell" w:hAnsi="Rockwell" w:cs="Calibri"/>
+          <w:color w:val="7030A0"/>
+          <w:sz w:val="20"/>
+          <w:szCs w:val="20"/>
+        </w:rPr>
+      </w:pPr>
+      <w:r>
+        <w:rPr>
+          <w:rStyle w:val="normaltextrun"/>
+          <w:rFonts w:ascii="Rockwell" w:hAnsi="Rockwell" w:cs="Calibri"/>
+          <w:color w:val="7030A0"/>
+          <w:sz w:val="20"/>
+          <w:szCs w:val="20"/>
+          <w:lang w:val="en-US"/>
+        </w:rPr>
+        <w:t>W</w:t>
+      </w:r>
+      <w:r>
+        <w:rPr>
+          <w:rStyle w:val="normaltextrun"/>
+          <w:rFonts w:ascii="Rockwell" w:hAnsi="Rockwell" w:cs="Calibri"/>
+          <w:color w:val="7030A0"/>
+          <w:sz w:val="20"/>
+          <w:szCs w:val="20"/>
+          <w:lang w:val="en-US"/>
+        </w:rPr>
+        <w:t>e should be cautious of already existing mythology when creating the beast.</w:t>
+      </w:r>
+      <w:r>
+        <w:rPr>
+          <w:rStyle w:val="eop"/>
+          <w:rFonts w:ascii="Rockwell" w:hAnsi="Rockwell" w:cs="Calibri"/>
+          <w:color w:val="7030A0"/>
+          <w:sz w:val="20"/>
+          <w:szCs w:val="20"/>
+        </w:rPr>
+        <w:t> </w:t>
+      </w:r>
+      <w:r>
+        <w:rPr>
+          <w:rStyle w:val="eop"/>
+          <w:rFonts w:ascii="Rockwell" w:hAnsi="Rockwell" w:cs="Calibri"/>
+          <w:color w:val="7030A0"/>
+          <w:sz w:val="20"/>
+          <w:szCs w:val="20"/>
+        </w:rPr>
+        <w:t xml:space="preserve">Although it is not illegal to use monsters from mythology since most mythological creatures where mostly written more than 75 years ago but </w:t>
+      </w:r>
+      <w:r>
+        <w:rPr>
+          <w:rStyle w:val="eop"/>
+          <w:rFonts w:ascii="Rockwell" w:hAnsi="Rockwell" w:cs="Calibri"/>
+          <w:color w:val="7030A0"/>
+          <w:sz w:val="20"/>
+          <w:szCs w:val="20"/>
+        </w:rPr>
+        <w:t>in regard to</w:t>
+      </w:r>
+      <w:r>
+        <w:rPr>
+          <w:rStyle w:val="eop"/>
+          <w:rFonts w:ascii="Rockwell" w:hAnsi="Rockwell" w:cs="Calibri"/>
+          <w:color w:val="7030A0"/>
+          <w:sz w:val="20"/>
+          <w:szCs w:val="20"/>
+        </w:rPr>
+        <w:t xml:space="preserve"> cultural/mythological appropriation of other cultures mythological creatures could be seen as disrespectful if the creature, </w:t>
+      </w:r>
+      <w:proofErr w:type="gramStart"/>
+      <w:r>
+        <w:rPr>
+          <w:rStyle w:val="eop"/>
+          <w:rFonts w:ascii="Rockwell" w:hAnsi="Rockwell" w:cs="Calibri"/>
+          <w:color w:val="7030A0"/>
+          <w:sz w:val="20"/>
+          <w:szCs w:val="20"/>
+        </w:rPr>
+        <w:t>spirit</w:t>
+      </w:r>
+      <w:proofErr w:type="gramEnd"/>
+      <w:r>
+        <w:rPr>
+          <w:rStyle w:val="eop"/>
+          <w:rFonts w:ascii="Rockwell" w:hAnsi="Rockwell" w:cs="Calibri"/>
+          <w:color w:val="7030A0"/>
+          <w:sz w:val="20"/>
+          <w:szCs w:val="20"/>
+        </w:rPr>
+        <w:t xml:space="preserve"> or entity is portrayed in </w:t>
+      </w:r>
+      <w:r>
+        <w:rPr>
+          <w:rStyle w:val="eop"/>
+          <w:rFonts w:ascii="Rockwell" w:hAnsi="Rockwell" w:cs="Calibri"/>
+          <w:color w:val="7030A0"/>
+          <w:sz w:val="20"/>
+          <w:szCs w:val="20"/>
+        </w:rPr>
+        <w:t>a way not faithful to their respective cultures.</w:t>
+      </w:r>
+    </w:p>
+    <w:p>
+      <w:pPr>
+        <w:pStyle w:val="paragraph"/>
+        <w:numPr>
+          <w:ilvl w:val="0"/>
+          <w:numId w:val="31"/>
+        </w:numPr>
+        <w:spacing w:before="0" w:beforeAutospacing="0" w:after="0" w:afterAutospacing="0"/>
+        <w:textAlignment w:val="baseline"/>
+        <w:rPr>
+          <w:rStyle w:val="eop"/>
+          <w:rFonts w:ascii="Rockwell" w:hAnsi="Rockwell" w:cs="Calibri"/>
+          <w:color w:val="4472C4" w:themeColor="accent1"/>
+          <w:sz w:val="20"/>
+          <w:szCs w:val="20"/>
+        </w:rPr>
+      </w:pPr>
+      <w:r>
+        <w:rPr>
+          <w:rStyle w:val="eop"/>
+          <w:rFonts w:ascii="Rockwell" w:hAnsi="Rockwell" w:cs="Calibri"/>
+          <w:color w:val="4472C4" w:themeColor="accent1"/>
+          <w:sz w:val="20"/>
+          <w:szCs w:val="20"/>
+        </w:rPr>
+        <w:t xml:space="preserve">The portrayal of certain classes </w:t>
+      </w:r>
+      <w:r>
+        <w:rPr>
+          <w:rStyle w:val="eop"/>
+          <w:rFonts w:ascii="Rockwell" w:hAnsi="Rockwell" w:cs="Calibri"/>
+          <w:color w:val="4472C4" w:themeColor="accent1"/>
+          <w:sz w:val="20"/>
+          <w:szCs w:val="20"/>
+        </w:rPr>
+        <w:t xml:space="preserve">of people being portrayed in a certain way could be perceived as too political could turn away some publishers from not wanting to promote any </w:t>
+      </w:r>
+      <w:proofErr w:type="gramStart"/>
+      <w:r>
+        <w:rPr>
+          <w:rStyle w:val="eop"/>
+          <w:rFonts w:ascii="Rockwell" w:hAnsi="Rockwell" w:cs="Calibri"/>
+          <w:color w:val="4472C4" w:themeColor="accent1"/>
+          <w:sz w:val="20"/>
+          <w:szCs w:val="20"/>
+        </w:rPr>
+        <w:t>socio political</w:t>
+      </w:r>
+      <w:proofErr w:type="gramEnd"/>
+      <w:r>
+        <w:rPr>
+          <w:rStyle w:val="eop"/>
+          <w:rFonts w:ascii="Rockwell" w:hAnsi="Rockwell" w:cs="Calibri"/>
+          <w:color w:val="4472C4" w:themeColor="accent1"/>
+          <w:sz w:val="20"/>
+          <w:szCs w:val="20"/>
+        </w:rPr>
+        <w:t xml:space="preserve"> messages.</w:t>
+      </w:r>
+    </w:p>
+    <w:p>
+      <w:pPr>
+        <w:pStyle w:val="paragraph"/>
+        <w:spacing w:before="0" w:beforeAutospacing="0" w:after="0" w:afterAutospacing="0"/>
+        <w:textAlignment w:val="baseline"/>
+        <w:rPr>
+          <w:rStyle w:val="eop"/>
+          <w:rFonts w:ascii="Rockwell" w:hAnsi="Rockwell" w:cs="Calibri"/>
+          <w:color w:val="4472C4" w:themeColor="accent1"/>
+          <w:sz w:val="20"/>
+          <w:szCs w:val="20"/>
+        </w:rPr>
+      </w:pPr>
+    </w:p>
+    <w:p>
+      <w:pPr>
+        <w:pStyle w:val="paragraph"/>
+        <w:spacing w:before="0" w:beforeAutospacing="0" w:after="0" w:afterAutospacing="0"/>
+        <w:textAlignment w:val="baseline"/>
+        <w:rPr>
+          <w:rStyle w:val="eop"/>
+          <w:rFonts w:ascii="Rockwell" w:hAnsi="Rockwell" w:cs="Calibri"/>
+          <w:color w:val="000000" w:themeColor="text1"/>
+          <w:sz w:val="20"/>
+          <w:szCs w:val="20"/>
+        </w:rPr>
+      </w:pPr>
+      <w:r>
+        <w:rPr>
+          <w:rStyle w:val="eop"/>
+          <w:rFonts w:ascii="Rockwell" w:hAnsi="Rockwell" w:cs="Calibri"/>
+          <w:color w:val="000000" w:themeColor="text1"/>
+          <w:sz w:val="20"/>
+          <w:szCs w:val="20"/>
+        </w:rPr>
+        <w:t>Mitigation:</w:t>
+      </w:r>
+    </w:p>
+    <w:p>
+      <w:pPr>
+        <w:pStyle w:val="paragraph"/>
+        <w:spacing w:before="0" w:beforeAutospacing="0" w:after="0" w:afterAutospacing="0"/>
+        <w:textAlignment w:val="baseline"/>
+        <w:rPr>
+          <w:rStyle w:val="normaltextrun"/>
+          <w:rFonts w:ascii="Rockwell" w:hAnsi="Rockwell" w:cs="Calibri"/>
+          <w:color w:val="7030A0"/>
+          <w:sz w:val="20"/>
+          <w:szCs w:val="20"/>
+          <w:lang w:val="en-US"/>
+        </w:rPr>
+      </w:pPr>
+    </w:p>
+    <w:p>
+      <w:pPr>
+        <w:pStyle w:val="paragraph"/>
+        <w:spacing w:before="0" w:beforeAutospacing="0" w:after="0" w:afterAutospacing="0"/>
+        <w:textAlignment w:val="baseline"/>
+        <w:rPr>
+          <w:rStyle w:val="eop"/>
+          <w:rFonts w:ascii="Rockwell" w:hAnsi="Rockwell" w:cs="Calibri"/>
+          <w:color w:val="7030A0"/>
+          <w:sz w:val="20"/>
+          <w:szCs w:val="20"/>
+        </w:rPr>
+      </w:pPr>
+    </w:p>
+    <w:p>
+      <w:pPr>
+        <w:pStyle w:val="Heading2"/>
+      </w:pPr>
+      <w:r>
+        <w:rPr>
+          <w:rStyle w:val="normaltextrun"/>
+        </w:rPr>
+        <w:t>E</w:t>
+      </w:r>
+      <w:r>
+        <w:rPr>
+          <w:rStyle w:val="normaltextrun"/>
+        </w:rPr>
+        <w:t>thical</w:t>
+      </w:r>
+      <w:r>
+        <w:rPr>
+          <w:rStyle w:val="normaltextrun"/>
+        </w:rPr>
+        <w:t xml:space="preserve"> considerations</w:t>
+      </w:r>
+    </w:p>
+    <w:p>
+      <w:pPr>
+        <w:pStyle w:val="paragraph"/>
+        <w:numPr>
+          <w:ilvl w:val="0"/>
+          <w:numId w:val="30"/>
+        </w:numPr>
+        <w:spacing w:before="0" w:beforeAutospacing="0" w:after="0" w:afterAutospacing="0"/>
+        <w:textAlignment w:val="baseline"/>
+        <w:rPr>
+          <w:rStyle w:val="eop"/>
           <w:rFonts w:ascii="Rockwell" w:hAnsi="Rockwell" w:cs="Calibri"/>
           <w:sz w:val="20"/>
           <w:szCs w:val="20"/>
@@ -6249,32 +7327,124 @@
         <w:ind w:left="720"/>
         <w:textAlignment w:val="baseline"/>
         <w:rPr>
+          <w:rStyle w:val="eop"/>
+          <w:rFonts w:ascii="Rockwell" w:hAnsi="Rockwell" w:cs="Calibri"/>
+          <w:color w:val="000000"/>
+          <w:sz w:val="20"/>
+          <w:szCs w:val="20"/>
+        </w:rPr>
+      </w:pPr>
+    </w:p>
+    <w:p>
+      <w:pPr>
+        <w:pStyle w:val="paragraph"/>
+        <w:spacing w:before="0" w:beforeAutospacing="0" w:after="0" w:afterAutospacing="0"/>
+        <w:textAlignment w:val="baseline"/>
+        <w:rPr>
+          <w:rStyle w:val="eop"/>
+          <w:rFonts w:ascii="Rockwell" w:hAnsi="Rockwell" w:cs="Calibri"/>
+          <w:color w:val="7030A0"/>
+          <w:sz w:val="20"/>
+          <w:szCs w:val="20"/>
+        </w:rPr>
+      </w:pPr>
+      <w:r>
+        <w:rPr>
+          <w:rStyle w:val="normaltextrun"/>
+          <w:rFonts w:ascii="Rockwell" w:hAnsi="Rockwell" w:cs="Calibri"/>
+          <w:color w:val="7030A0"/>
+          <w:sz w:val="20"/>
+          <w:szCs w:val="20"/>
+          <w:lang w:val="en-US"/>
+        </w:rPr>
+        <w:t>No, though we should be cautious of already existing mythology when creating the beast.</w:t>
+      </w:r>
+      <w:r>
+        <w:rPr>
+          <w:rStyle w:val="eop"/>
+          <w:rFonts w:ascii="Rockwell" w:hAnsi="Rockwell" w:cs="Calibri"/>
+          <w:color w:val="7030A0"/>
+          <w:sz w:val="20"/>
+          <w:szCs w:val="20"/>
+        </w:rPr>
+        <w:t> </w:t>
+      </w:r>
+    </w:p>
+    <w:p>
+      <w:pPr>
+        <w:pStyle w:val="paragraph"/>
+        <w:spacing w:before="0" w:beforeAutospacing="0" w:after="0" w:afterAutospacing="0"/>
+        <w:ind w:left="720"/>
+        <w:textAlignment w:val="baseline"/>
+        <w:rPr>
+          <w:rStyle w:val="eop"/>
+          <w:rFonts w:ascii="Rockwell" w:hAnsi="Rockwell" w:cs="Calibri"/>
+          <w:sz w:val="20"/>
+          <w:szCs w:val="20"/>
+        </w:rPr>
+      </w:pPr>
+    </w:p>
+    <w:p>
+      <w:pPr>
+        <w:pStyle w:val="paragraph"/>
+        <w:spacing w:before="0" w:beforeAutospacing="0" w:after="0" w:afterAutospacing="0"/>
+        <w:ind w:left="1080"/>
+        <w:textAlignment w:val="baseline"/>
+        <w:rPr>
+          <w:rFonts w:ascii="Rockwell" w:hAnsi="Rockwell" w:cs="Calibri"/>
+          <w:sz w:val="20"/>
+          <w:szCs w:val="20"/>
+        </w:rPr>
+      </w:pPr>
+    </w:p>
+    <w:p>
+      <w:pPr>
+        <w:pStyle w:val="paragraph"/>
+        <w:spacing w:before="0" w:beforeAutospacing="0" w:after="0" w:afterAutospacing="0"/>
+        <w:ind w:left="720"/>
+        <w:textAlignment w:val="baseline"/>
+        <w:rPr>
+          <w:rStyle w:val="eop"/>
+          <w:rFonts w:ascii="Rockwell" w:hAnsi="Rockwell" w:cs="Calibri"/>
+          <w:color w:val="7030A0"/>
+          <w:sz w:val="20"/>
+          <w:szCs w:val="20"/>
+        </w:rPr>
+      </w:pPr>
+      <w:r>
+        <w:rPr>
+          <w:rStyle w:val="normaltextrun"/>
+          <w:rFonts w:ascii="Rockwell" w:hAnsi="Rockwell" w:cs="Calibri"/>
+          <w:color w:val="7030A0"/>
+          <w:sz w:val="20"/>
+          <w:szCs w:val="20"/>
+          <w:lang w:val="en-US"/>
+        </w:rPr>
+        <w:t>There are few characters within the game, the Player Character, some lost customers, and the Beast. For this reason, we do not need to consider representation – however any human characters that are made we will attempt to diversify, without conforming to stereotypes.</w:t>
+      </w:r>
+      <w:r>
+        <w:rPr>
+          <w:rStyle w:val="eop"/>
+          <w:rFonts w:ascii="Rockwell" w:hAnsi="Rockwell" w:cs="Calibri"/>
+          <w:color w:val="7030A0"/>
+          <w:sz w:val="20"/>
+          <w:szCs w:val="20"/>
+        </w:rPr>
+        <w:t> </w:t>
+      </w:r>
+    </w:p>
+    <w:p>
+      <w:pPr>
+        <w:pStyle w:val="paragraph"/>
+        <w:spacing w:before="0" w:beforeAutospacing="0" w:after="0" w:afterAutospacing="0"/>
+        <w:ind w:left="720"/>
+        <w:textAlignment w:val="baseline"/>
+        <w:rPr>
           <w:rFonts w:ascii="Rockwell" w:hAnsi="Rockwell" w:cs="Segoe UI"/>
           <w:sz w:val="20"/>
           <w:szCs w:val="20"/>
         </w:rPr>
       </w:pPr>
-      <w:r>
-        <w:rPr>
-          <w:rStyle w:val="normaltextrun"/>
-          <w:rFonts w:ascii="Rockwell" w:hAnsi="Rockwell" w:cs="Calibri"/>
-          <w:color w:val="7030A0"/>
-          <w:sz w:val="20"/>
-          <w:szCs w:val="20"/>
-          <w:lang w:val="en-US"/>
-        </w:rPr>
-        <w:t>There are few characters within the game, the Player Character, some lost customers, and the Beast. For this reason, we do not need to consider representation – however any human characters that are made we will attempt to diversify, without conforming to stereotypes.</w:t>
-      </w:r>
-      <w:r>
-        <w:rPr>
-          <w:rStyle w:val="eop"/>
-          <w:rFonts w:ascii="Rockwell" w:hAnsi="Rockwell" w:cs="Calibri"/>
-          <w:color w:val="7030A0"/>
-          <w:sz w:val="20"/>
-          <w:szCs w:val="20"/>
-        </w:rPr>
-        <w:t> </w:t>
-      </w:r>
     </w:p>
     <w:p>
       <w:pPr>
@@ -6328,12 +7498,8 @@
     <w:p>
       <w:pPr>
         <w:pStyle w:val="paragraph"/>
-        <w:numPr>
-          <w:ilvl w:val="0"/>
-          <w:numId w:val="6"/>
-        </w:numPr>
         <w:spacing w:before="0" w:beforeAutospacing="0" w:after="0" w:afterAutospacing="0"/>
-        <w:ind w:left="1080" w:firstLine="0"/>
+        <w:ind w:left="1080"/>
         <w:textAlignment w:val="baseline"/>
         <w:rPr>
           <w:rFonts w:ascii="Rockwell" w:hAnsi="Rockwell" w:cs="Calibri"/>
@@ -6350,31 +7516,7 @@
           <w:szCs w:val="20"/>
           <w:lang w:val="en-US"/>
         </w:rPr>
-        <w:t xml:space="preserve">Are there any legal issues or concerns which </w:t>
-      </w:r>
-      <w:proofErr w:type="gramStart"/>
-      <w:r>
-        <w:rPr>
-          <w:rStyle w:val="normaltextrun"/>
-          <w:rFonts w:ascii="Rockwell" w:hAnsi="Rockwell" w:cs="Calibri"/>
-          <w:color w:val="000000"/>
-          <w:sz w:val="20"/>
-          <w:szCs w:val="20"/>
-          <w:lang w:val="en-US"/>
-        </w:rPr>
-        <w:t>need</w:t>
-      </w:r>
-      <w:proofErr w:type="gramEnd"/>
-      <w:r>
-        <w:rPr>
-          <w:rStyle w:val="normaltextrun"/>
-          <w:rFonts w:ascii="Rockwell" w:hAnsi="Rockwell" w:cs="Calibri"/>
-          <w:color w:val="000000"/>
-          <w:sz w:val="20"/>
-          <w:szCs w:val="20"/>
-          <w:lang w:val="en-US"/>
-        </w:rPr>
-        <w:t xml:space="preserve"> </w:t>
+        <w:tab/>
       </w:r>
     </w:p>
     <w:p>
@@ -12548,6 +13690,20 @@
     </w:p>
     <w:p>
       <w:pPr>
+        <w:rPr>
+          <w:rFonts w:ascii="Rockwell" w:eastAsia="Calibri" w:hAnsi="Rockwell" w:cs="Calibri"/>
+          <w:sz w:val="20"/>
+          <w:szCs w:val="20"/>
+        </w:rPr>
+      </w:pPr>
+    </w:p>
+    <w:p>
+      <w:pPr>
+        <w:pStyle w:val="ListParagraph"/>
+        <w:numPr>
+          <w:ilvl w:val="0"/>
+          <w:numId w:val="29"/>
+        </w:numPr>
         <w:rPr>
           <w:rFonts w:ascii="Rockwell" w:eastAsia="Calibri" w:hAnsi="Rockwell" w:cs="Calibri"/>
           <w:sz w:val="20"/>
@@ -14833,8 +15989,19 @@
         <w:sz w:val="32"/>
         <w:szCs w:val="20"/>
       </w:rPr>
-      <w:t>Aisle 27</w:t>
+      <w:t xml:space="preserve">considerations to </w:t>
     </w:r>
+    <w:proofErr w:type="gramStart"/>
+    <w:r>
+      <w:rPr>
+        <w:rStyle w:val="TeskazGDD"/>
+        <w:rFonts w:ascii="Bloody" w:hAnsi="Bloody"/>
+        <w:sz w:val="32"/>
+        <w:szCs w:val="20"/>
+      </w:rPr>
+      <w:t>add</w:t>
+    </w:r>
+    <w:proofErr w:type="gramEnd"/>
     <w:r>
       <w:rPr>
         <w:rStyle w:val="TeskazGDD"/>
@@ -16168,6 +17335,119 @@
     </w:lvl>
   </w:abstractNum>
   <w:abstractNum w:abstractNumId="6" w15:restartNumberingAfterBreak="0">
+    <w:nsid w:val="0E1D1568"/>
+    <w:multiLevelType w:val="hybridMultilevel"/>
+    <w:tmpl w:val="D3EA511E"/>
+    <w:lvl w:ilvl="0" w:tplc="08090001">
+      <w:start w:val="1"/>
+      <w:numFmt w:val="bullet"/>
+      <w:lvlText w:val=""/>
+      <w:lvlJc w:val="left"/>
+      <w:pPr>
+        <w:ind w:left="720" w:hanging="360"/>
+      </w:pPr>
+      <w:rPr>
+        <w:rFonts w:ascii="Symbol" w:hAnsi="Symbol" w:hint="default"/>
+      </w:rPr>
+    </w:lvl>
+    <w:lvl w:ilvl="1" w:tplc="08090003" w:tentative="1">
+      <w:start w:val="1"/>
+      <w:numFmt w:val="bullet"/>
+      <w:lvlText w:val="o"/>
+      <w:lvlJc w:val="left"/>
+      <w:pPr>
+        <w:ind w:left="1440" w:hanging="360"/>
+      </w:pPr>
+      <w:rPr>
+        <w:rFonts w:ascii="Courier New" w:hAnsi="Courier New" w:cs="Courier New" w:hint="default"/>
+      </w:rPr>
+    </w:lvl>
+    <w:lvl w:ilvl="2" w:tplc="08090005" w:tentative="1">
+      <w:start w:val="1"/>
+      <w:numFmt w:val="bullet"/>
+      <w:lvlText w:val=""/>
+      <w:lvlJc w:val="left"/>
+      <w:pPr>
+        <w:ind w:left="2160" w:hanging="360"/>
+      </w:pPr>
+      <w:rPr>
+        <w:rFonts w:ascii="Wingdings" w:hAnsi="Wingdings" w:hint="default"/>
+      </w:rPr>
+    </w:lvl>
+    <w:lvl w:ilvl="3" w:tplc="08090001" w:tentative="1">
+      <w:start w:val="1"/>
+      <w:numFmt w:val="bullet"/>
+      <w:lvlText w:val=""/>
+      <w:lvlJc w:val="left"/>
+      <w:pPr>
+        <w:ind w:left="2880" w:hanging="360"/>
+      </w:pPr>
+      <w:rPr>
+        <w:rFonts w:ascii="Symbol" w:hAnsi="Symbol" w:hint="default"/>
+      </w:rPr>
+    </w:lvl>
+    <w:lvl w:ilvl="4" w:tplc="08090003" w:tentative="1">
+      <w:start w:val="1"/>
+      <w:numFmt w:val="bullet"/>
+      <w:lvlText w:val="o"/>
+      <w:lvlJc w:val="left"/>
+      <w:pPr>
+        <w:ind w:left="3600" w:hanging="360"/>
+      </w:pPr>
+      <w:rPr>
+        <w:rFonts w:ascii="Courier New" w:hAnsi="Courier New" w:cs="Courier New" w:hint="default"/>
+      </w:rPr>
+    </w:lvl>
+    <w:lvl w:ilvl="5" w:tplc="08090005" w:tentative="1">
+      <w:start w:val="1"/>
+      <w:numFmt w:val="bullet"/>
+      <w:lvlText w:val=""/>
+      <w:lvlJc w:val="left"/>
+      <w:pPr>
+        <w:ind w:left="4320" w:hanging="360"/>
+      </w:pPr>
+      <w:rPr>
+        <w:rFonts w:ascii="Wingdings" w:hAnsi="Wingdings" w:hint="default"/>
+      </w:rPr>
+    </w:lvl>
+    <w:lvl w:ilvl="6" w:tplc="08090001" w:tentative="1">
+      <w:start w:val="1"/>
+      <w:numFmt w:val="bullet"/>
+      <w:lvlText w:val=""/>
+      <w:lvlJc w:val="left"/>
+      <w:pPr>
+        <w:ind w:left="5040" w:hanging="360"/>
+      </w:pPr>
+      <w:rPr>
+        <w:rFonts w:ascii="Symbol" w:hAnsi="Symbol" w:hint="default"/>
+      </w:rPr>
+    </w:lvl>
+    <w:lvl w:ilvl="7" w:tplc="08090003" w:tentative="1">
+      <w:start w:val="1"/>
+      <w:numFmt w:val="bullet"/>
+      <w:lvlText w:val="o"/>
+      <w:lvlJc w:val="left"/>
+      <w:pPr>
+        <w:ind w:left="5760" w:hanging="360"/>
+      </w:pPr>
+      <w:rPr>
+        <w:rFonts w:ascii="Courier New" w:hAnsi="Courier New" w:cs="Courier New" w:hint="default"/>
+      </w:rPr>
+    </w:lvl>
+    <w:lvl w:ilvl="8" w:tplc="08090005" w:tentative="1">
+      <w:start w:val="1"/>
+      <w:numFmt w:val="bullet"/>
+      <w:lvlText w:val=""/>
+      <w:lvlJc w:val="left"/>
+      <w:pPr>
+        <w:ind w:left="6480" w:hanging="360"/>
+      </w:pPr>
+      <w:rPr>
+        <w:rFonts w:ascii="Wingdings" w:hAnsi="Wingdings" w:hint="default"/>
+      </w:rPr>
+    </w:lvl>
+  </w:abstractNum>
+  <w:abstractNum w:abstractNumId="7" w15:restartNumberingAfterBreak="0">
     <w:nsid w:val="12F608F1"/>
     <w:multiLevelType w:val="multilevel"/>
     <w:tmpl w:val="8B3265FC"/>
@@ -16316,7 +17596,7 @@
       </w:rPr>
     </w:lvl>
   </w:abstractNum>
-  <w:abstractNum w:abstractNumId="7" w15:restartNumberingAfterBreak="0">
+  <w:abstractNum w:abstractNumId="8" w15:restartNumberingAfterBreak="0">
     <w:nsid w:val="1CA22EF5"/>
     <w:multiLevelType w:val="multilevel"/>
     <w:tmpl w:val="559E1532"/>
@@ -16465,7 +17745,7 @@
       </w:rPr>
     </w:lvl>
   </w:abstractNum>
-  <w:abstractNum w:abstractNumId="8" w15:restartNumberingAfterBreak="0">
+  <w:abstractNum w:abstractNumId="9" w15:restartNumberingAfterBreak="0">
     <w:nsid w:val="1DBC778A"/>
     <w:multiLevelType w:val="multilevel"/>
     <w:tmpl w:val="552613AC"/>
@@ -16614,7 +17894,7 @@
       </w:rPr>
     </w:lvl>
   </w:abstractNum>
-  <w:abstractNum w:abstractNumId="9" w15:restartNumberingAfterBreak="0">
+  <w:abstractNum w:abstractNumId="10" w15:restartNumberingAfterBreak="0">
     <w:nsid w:val="1FBB720F"/>
     <w:multiLevelType w:val="multilevel"/>
     <w:tmpl w:val="D9A05E72"/>
@@ -16763,7 +18043,7 @@
       </w:rPr>
     </w:lvl>
   </w:abstractNum>
-  <w:abstractNum w:abstractNumId="10" w15:restartNumberingAfterBreak="0">
+  <w:abstractNum w:abstractNumId="11" w15:restartNumberingAfterBreak="0">
     <w:nsid w:val="1FBE000C"/>
     <w:multiLevelType w:val="multilevel"/>
     <w:tmpl w:val="D1E03736"/>
@@ -16912,7 +18192,7 @@
       </w:rPr>
     </w:lvl>
   </w:abstractNum>
-  <w:abstractNum w:abstractNumId="11" w15:restartNumberingAfterBreak="0">
+  <w:abstractNum w:abstractNumId="12" w15:restartNumberingAfterBreak="0">
     <w:nsid w:val="20022658"/>
     <w:multiLevelType w:val="multilevel"/>
     <w:tmpl w:val="7C74E952"/>
@@ -17061,7 +18341,7 @@
       </w:rPr>
     </w:lvl>
   </w:abstractNum>
-  <w:abstractNum w:abstractNumId="12" w15:restartNumberingAfterBreak="0">
+  <w:abstractNum w:abstractNumId="13" w15:restartNumberingAfterBreak="0">
     <w:nsid w:val="22B945CD"/>
     <w:multiLevelType w:val="hybridMultilevel"/>
     <w:tmpl w:val="FFFFFFFF"/>
@@ -17174,7 +18454,7 @@
       </w:rPr>
     </w:lvl>
   </w:abstractNum>
-  <w:abstractNum w:abstractNumId="13" w15:restartNumberingAfterBreak="0">
+  <w:abstractNum w:abstractNumId="14" w15:restartNumberingAfterBreak="0">
     <w:nsid w:val="27B87703"/>
     <w:multiLevelType w:val="hybridMultilevel"/>
     <w:tmpl w:val="E5B0221E"/>
@@ -17287,7 +18567,7 @@
       </w:rPr>
     </w:lvl>
   </w:abstractNum>
-  <w:abstractNum w:abstractNumId="14" w15:restartNumberingAfterBreak="0">
+  <w:abstractNum w:abstractNumId="15" w15:restartNumberingAfterBreak="0">
     <w:nsid w:val="38BB1FDE"/>
     <w:multiLevelType w:val="multilevel"/>
     <w:tmpl w:val="8148139A"/>
@@ -17436,7 +18716,7 @@
       </w:rPr>
     </w:lvl>
   </w:abstractNum>
-  <w:abstractNum w:abstractNumId="15" w15:restartNumberingAfterBreak="0">
+  <w:abstractNum w:abstractNumId="16" w15:restartNumberingAfterBreak="0">
     <w:nsid w:val="48FD544A"/>
     <w:multiLevelType w:val="multilevel"/>
     <w:tmpl w:val="B9520F00"/>
@@ -17585,7 +18865,7 @@
       </w:rPr>
     </w:lvl>
   </w:abstractNum>
-  <w:abstractNum w:abstractNumId="16" w15:restartNumberingAfterBreak="0">
+  <w:abstractNum w:abstractNumId="17" w15:restartNumberingAfterBreak="0">
     <w:nsid w:val="495035B7"/>
     <w:multiLevelType w:val="multilevel"/>
     <w:tmpl w:val="F830FA3C"/>
@@ -17734,7 +19014,7 @@
       </w:rPr>
     </w:lvl>
   </w:abstractNum>
-  <w:abstractNum w:abstractNumId="17" w15:restartNumberingAfterBreak="0">
+  <w:abstractNum w:abstractNumId="18" w15:restartNumberingAfterBreak="0">
     <w:nsid w:val="4C6D44D2"/>
     <w:multiLevelType w:val="multilevel"/>
     <w:tmpl w:val="CEF42168"/>
@@ -17883,7 +19163,7 @@
       </w:rPr>
     </w:lvl>
   </w:abstractNum>
-  <w:abstractNum w:abstractNumId="18" w15:restartNumberingAfterBreak="0">
+  <w:abstractNum w:abstractNumId="19" w15:restartNumberingAfterBreak="0">
     <w:nsid w:val="51090E59"/>
     <w:multiLevelType w:val="multilevel"/>
     <w:tmpl w:val="4DBEC6AA"/>
@@ -18032,7 +19312,7 @@
       </w:rPr>
     </w:lvl>
   </w:abstractNum>
-  <w:abstractNum w:abstractNumId="19" w15:restartNumberingAfterBreak="0">
+  <w:abstractNum w:abstractNumId="20" w15:restartNumberingAfterBreak="0">
     <w:nsid w:val="57E230F8"/>
     <w:multiLevelType w:val="multilevel"/>
     <w:tmpl w:val="C3FE814A"/>
@@ -18181,7 +19461,7 @@
       </w:rPr>
     </w:lvl>
   </w:abstractNum>
-  <w:abstractNum w:abstractNumId="20" w15:restartNumberingAfterBreak="0">
+  <w:abstractNum w:abstractNumId="21" w15:restartNumberingAfterBreak="0">
     <w:nsid w:val="5B1D2252"/>
     <w:multiLevelType w:val="multilevel"/>
     <w:tmpl w:val="9828CEEC"/>
@@ -18330,7 +19610,7 @@
       </w:rPr>
     </w:lvl>
   </w:abstractNum>
-  <w:abstractNum w:abstractNumId="21" w15:restartNumberingAfterBreak="0">
+  <w:abstractNum w:abstractNumId="22" w15:restartNumberingAfterBreak="0">
     <w:nsid w:val="5D6C398C"/>
     <w:multiLevelType w:val="multilevel"/>
     <w:tmpl w:val="F182A224"/>
@@ -18479,7 +19759,120 @@
       </w:rPr>
     </w:lvl>
   </w:abstractNum>
-  <w:abstractNum w:abstractNumId="22" w15:restartNumberingAfterBreak="0">
+  <w:abstractNum w:abstractNumId="23" w15:restartNumberingAfterBreak="0">
+    <w:nsid w:val="619155FF"/>
+    <w:multiLevelType w:val="hybridMultilevel"/>
+    <w:tmpl w:val="C4F8DEC2"/>
+    <w:lvl w:ilvl="0" w:tplc="08090001">
+      <w:start w:val="1"/>
+      <w:numFmt w:val="bullet"/>
+      <w:lvlText w:val=""/>
+      <w:lvlJc w:val="left"/>
+      <w:pPr>
+        <w:ind w:left="720" w:hanging="360"/>
+      </w:pPr>
+      <w:rPr>
+        <w:rFonts w:ascii="Symbol" w:hAnsi="Symbol" w:hint="default"/>
+      </w:rPr>
+    </w:lvl>
+    <w:lvl w:ilvl="1" w:tplc="08090003" w:tentative="1">
+      <w:start w:val="1"/>
+      <w:numFmt w:val="bullet"/>
+      <w:lvlText w:val="o"/>
+      <w:lvlJc w:val="left"/>
+      <w:pPr>
+        <w:ind w:left="1440" w:hanging="360"/>
+      </w:pPr>
+      <w:rPr>
+        <w:rFonts w:ascii="Courier New" w:hAnsi="Courier New" w:cs="Courier New" w:hint="default"/>
+      </w:rPr>
+    </w:lvl>
+    <w:lvl w:ilvl="2" w:tplc="08090005" w:tentative="1">
+      <w:start w:val="1"/>
+      <w:numFmt w:val="bullet"/>
+      <w:lvlText w:val=""/>
+      <w:lvlJc w:val="left"/>
+      <w:pPr>
+        <w:ind w:left="2160" w:hanging="360"/>
+      </w:pPr>
+      <w:rPr>
+        <w:rFonts w:ascii="Wingdings" w:hAnsi="Wingdings" w:hint="default"/>
+      </w:rPr>
+    </w:lvl>
+    <w:lvl w:ilvl="3" w:tplc="08090001" w:tentative="1">
+      <w:start w:val="1"/>
+      <w:numFmt w:val="bullet"/>
+      <w:lvlText w:val=""/>
+      <w:lvlJc w:val="left"/>
+      <w:pPr>
+        <w:ind w:left="2880" w:hanging="360"/>
+      </w:pPr>
+      <w:rPr>
+        <w:rFonts w:ascii="Symbol" w:hAnsi="Symbol" w:hint="default"/>
+      </w:rPr>
+    </w:lvl>
+    <w:lvl w:ilvl="4" w:tplc="08090003" w:tentative="1">
+      <w:start w:val="1"/>
+      <w:numFmt w:val="bullet"/>
+      <w:lvlText w:val="o"/>
+      <w:lvlJc w:val="left"/>
+      <w:pPr>
+        <w:ind w:left="3600" w:hanging="360"/>
+      </w:pPr>
+      <w:rPr>
+        <w:rFonts w:ascii="Courier New" w:hAnsi="Courier New" w:cs="Courier New" w:hint="default"/>
+      </w:rPr>
+    </w:lvl>
+    <w:lvl w:ilvl="5" w:tplc="08090005" w:tentative="1">
+      <w:start w:val="1"/>
+      <w:numFmt w:val="bullet"/>
+      <w:lvlText w:val=""/>
+      <w:lvlJc w:val="left"/>
+      <w:pPr>
+        <w:ind w:left="4320" w:hanging="360"/>
+      </w:pPr>
+      <w:rPr>
+        <w:rFonts w:ascii="Wingdings" w:hAnsi="Wingdings" w:hint="default"/>
+      </w:rPr>
+    </w:lvl>
+    <w:lvl w:ilvl="6" w:tplc="08090001" w:tentative="1">
+      <w:start w:val="1"/>
+      <w:numFmt w:val="bullet"/>
+      <w:lvlText w:val=""/>
+      <w:lvlJc w:val="left"/>
+      <w:pPr>
+        <w:ind w:left="5040" w:hanging="360"/>
+      </w:pPr>
+      <w:rPr>
+        <w:rFonts w:ascii="Symbol" w:hAnsi="Symbol" w:hint="default"/>
+      </w:rPr>
+    </w:lvl>
+    <w:lvl w:ilvl="7" w:tplc="08090003" w:tentative="1">
+      <w:start w:val="1"/>
+      <w:numFmt w:val="bullet"/>
+      <w:lvlText w:val="o"/>
+      <w:lvlJc w:val="left"/>
+      <w:pPr>
+        <w:ind w:left="5760" w:hanging="360"/>
+      </w:pPr>
+      <w:rPr>
+        <w:rFonts w:ascii="Courier New" w:hAnsi="Courier New" w:cs="Courier New" w:hint="default"/>
+      </w:rPr>
+    </w:lvl>
+    <w:lvl w:ilvl="8" w:tplc="08090005" w:tentative="1">
+      <w:start w:val="1"/>
+      <w:numFmt w:val="bullet"/>
+      <w:lvlText w:val=""/>
+      <w:lvlJc w:val="left"/>
+      <w:pPr>
+        <w:ind w:left="6480" w:hanging="360"/>
+      </w:pPr>
+      <w:rPr>
+        <w:rFonts w:ascii="Wingdings" w:hAnsi="Wingdings" w:hint="default"/>
+      </w:rPr>
+    </w:lvl>
+  </w:abstractNum>
+  <w:abstractNum w:abstractNumId="24" w15:restartNumberingAfterBreak="0">
     <w:nsid w:val="61B65976"/>
     <w:multiLevelType w:val="multilevel"/>
     <w:tmpl w:val="78C212C8"/>
@@ -18628,7 +20021,7 @@
       </w:rPr>
     </w:lvl>
   </w:abstractNum>
-  <w:abstractNum w:abstractNumId="23" w15:restartNumberingAfterBreak="0">
+  <w:abstractNum w:abstractNumId="25" w15:restartNumberingAfterBreak="0">
     <w:nsid w:val="66521BBB"/>
     <w:multiLevelType w:val="multilevel"/>
     <w:tmpl w:val="2C4809DA"/>
@@ -18777,7 +20170,7 @@
       </w:rPr>
     </w:lvl>
   </w:abstractNum>
-  <w:abstractNum w:abstractNumId="24" w15:restartNumberingAfterBreak="0">
+  <w:abstractNum w:abstractNumId="26" w15:restartNumberingAfterBreak="0">
     <w:nsid w:val="6C5D0052"/>
     <w:multiLevelType w:val="multilevel"/>
     <w:tmpl w:val="FF9CA564"/>
@@ -18926,7 +20319,120 @@
       </w:rPr>
     </w:lvl>
   </w:abstractNum>
-  <w:abstractNum w:abstractNumId="25" w15:restartNumberingAfterBreak="0">
+  <w:abstractNum w:abstractNumId="27" w15:restartNumberingAfterBreak="0">
+    <w:nsid w:val="6D9368FA"/>
+    <w:multiLevelType w:val="hybridMultilevel"/>
+    <w:tmpl w:val="17685694"/>
+    <w:lvl w:ilvl="0" w:tplc="08090001">
+      <w:start w:val="1"/>
+      <w:numFmt w:val="bullet"/>
+      <w:lvlText w:val=""/>
+      <w:lvlJc w:val="left"/>
+      <w:pPr>
+        <w:ind w:left="720" w:hanging="360"/>
+      </w:pPr>
+      <w:rPr>
+        <w:rFonts w:ascii="Symbol" w:hAnsi="Symbol" w:hint="default"/>
+      </w:rPr>
+    </w:lvl>
+    <w:lvl w:ilvl="1" w:tplc="08090003" w:tentative="1">
+      <w:start w:val="1"/>
+      <w:numFmt w:val="bullet"/>
+      <w:lvlText w:val="o"/>
+      <w:lvlJc w:val="left"/>
+      <w:pPr>
+        <w:ind w:left="1440" w:hanging="360"/>
+      </w:pPr>
+      <w:rPr>
+        <w:rFonts w:ascii="Courier New" w:hAnsi="Courier New" w:cs="Courier New" w:hint="default"/>
+      </w:rPr>
+    </w:lvl>
+    <w:lvl w:ilvl="2" w:tplc="08090005" w:tentative="1">
+      <w:start w:val="1"/>
+      <w:numFmt w:val="bullet"/>
+      <w:lvlText w:val=""/>
+      <w:lvlJc w:val="left"/>
+      <w:pPr>
+        <w:ind w:left="2160" w:hanging="360"/>
+      </w:pPr>
+      <w:rPr>
+        <w:rFonts w:ascii="Wingdings" w:hAnsi="Wingdings" w:hint="default"/>
+      </w:rPr>
+    </w:lvl>
+    <w:lvl w:ilvl="3" w:tplc="08090001" w:tentative="1">
+      <w:start w:val="1"/>
+      <w:numFmt w:val="bullet"/>
+      <w:lvlText w:val=""/>
+      <w:lvlJc w:val="left"/>
+      <w:pPr>
+        <w:ind w:left="2880" w:hanging="360"/>
+      </w:pPr>
+      <w:rPr>
+        <w:rFonts w:ascii="Symbol" w:hAnsi="Symbol" w:hint="default"/>
+      </w:rPr>
+    </w:lvl>
+    <w:lvl w:ilvl="4" w:tplc="08090003" w:tentative="1">
+      <w:start w:val="1"/>
+      <w:numFmt w:val="bullet"/>
+      <w:lvlText w:val="o"/>
+      <w:lvlJc w:val="left"/>
+      <w:pPr>
+        <w:ind w:left="3600" w:hanging="360"/>
+      </w:pPr>
+      <w:rPr>
+        <w:rFonts w:ascii="Courier New" w:hAnsi="Courier New" w:cs="Courier New" w:hint="default"/>
+      </w:rPr>
+    </w:lvl>
+    <w:lvl w:ilvl="5" w:tplc="08090005" w:tentative="1">
+      <w:start w:val="1"/>
+      <w:numFmt w:val="bullet"/>
+      <w:lvlText w:val=""/>
+      <w:lvlJc w:val="left"/>
+      <w:pPr>
+        <w:ind w:left="4320" w:hanging="360"/>
+      </w:pPr>
+      <w:rPr>
+        <w:rFonts w:ascii="Wingdings" w:hAnsi="Wingdings" w:hint="default"/>
+      </w:rPr>
+    </w:lvl>
+    <w:lvl w:ilvl="6" w:tplc="08090001" w:tentative="1">
+      <w:start w:val="1"/>
+      <w:numFmt w:val="bullet"/>
+      <w:lvlText w:val=""/>
+      <w:lvlJc w:val="left"/>
+      <w:pPr>
+        <w:ind w:left="5040" w:hanging="360"/>
+      </w:pPr>
+      <w:rPr>
+        <w:rFonts w:ascii="Symbol" w:hAnsi="Symbol" w:hint="default"/>
+      </w:rPr>
+    </w:lvl>
+    <w:lvl w:ilvl="7" w:tplc="08090003" w:tentative="1">
+      <w:start w:val="1"/>
+      <w:numFmt w:val="bullet"/>
+      <w:lvlText w:val="o"/>
+      <w:lvlJc w:val="left"/>
+      <w:pPr>
+        <w:ind w:left="5760" w:hanging="360"/>
+      </w:pPr>
+      <w:rPr>
+        <w:rFonts w:ascii="Courier New" w:hAnsi="Courier New" w:cs="Courier New" w:hint="default"/>
+      </w:rPr>
+    </w:lvl>
+    <w:lvl w:ilvl="8" w:tplc="08090005" w:tentative="1">
+      <w:start w:val="1"/>
+      <w:numFmt w:val="bullet"/>
+      <w:lvlText w:val=""/>
+      <w:lvlJc w:val="left"/>
+      <w:pPr>
+        <w:ind w:left="6480" w:hanging="360"/>
+      </w:pPr>
+      <w:rPr>
+        <w:rFonts w:ascii="Wingdings" w:hAnsi="Wingdings" w:hint="default"/>
+      </w:rPr>
+    </w:lvl>
+  </w:abstractNum>
+  <w:abstractNum w:abstractNumId="28" w15:restartNumberingAfterBreak="0">
     <w:nsid w:val="6DFF1255"/>
     <w:multiLevelType w:val="multilevel"/>
     <w:tmpl w:val="FFF61720"/>
@@ -19075,7 +20581,7 @@
       </w:rPr>
     </w:lvl>
   </w:abstractNum>
-  <w:abstractNum w:abstractNumId="26" w15:restartNumberingAfterBreak="0">
+  <w:abstractNum w:abstractNumId="29" w15:restartNumberingAfterBreak="0">
     <w:nsid w:val="7DEA46C3"/>
     <w:multiLevelType w:val="multilevel"/>
     <w:tmpl w:val="E37A73B0"/>
@@ -19224,7 +20730,7 @@
       </w:rPr>
     </w:lvl>
   </w:abstractNum>
-  <w:abstractNum w:abstractNumId="27" w15:restartNumberingAfterBreak="0">
+  <w:abstractNum w:abstractNumId="30" w15:restartNumberingAfterBreak="0">
     <w:nsid w:val="7E1A0064"/>
     <w:multiLevelType w:val="multilevel"/>
     <w:tmpl w:val="6CE4C26C"/>
@@ -19374,67 +20880,67 @@
     </w:lvl>
   </w:abstractNum>
   <w:num w:numId="1" w16cid:durableId="501167437">
-    <w:abstractNumId w:val="12"/>
+    <w:abstractNumId w:val="13"/>
   </w:num>
   <w:num w:numId="2" w16cid:durableId="1218006372">
-    <w:abstractNumId w:val="13"/>
+    <w:abstractNumId w:val="14"/>
   </w:num>
   <w:num w:numId="3" w16cid:durableId="1232275325">
     <w:abstractNumId w:val="3"/>
   </w:num>
   <w:num w:numId="4" w16cid:durableId="1103112226">
-    <w:abstractNumId w:val="14"/>
+    <w:abstractNumId w:val="15"/>
   </w:num>
   <w:num w:numId="5" w16cid:durableId="1704404382">
-    <w:abstractNumId w:val="21"/>
+    <w:abstractNumId w:val="22"/>
   </w:num>
   <w:num w:numId="6" w16cid:durableId="1486317358">
-    <w:abstractNumId w:val="17"/>
+    <w:abstractNumId w:val="18"/>
   </w:num>
   <w:num w:numId="7" w16cid:durableId="1283343893">
     <w:abstractNumId w:val="2"/>
   </w:num>
   <w:num w:numId="8" w16cid:durableId="1360858603">
+    <w:abstractNumId w:val="26"/>
+  </w:num>
+  <w:num w:numId="9" w16cid:durableId="132217890">
+    <w:abstractNumId w:val="7"/>
+  </w:num>
+  <w:num w:numId="10" w16cid:durableId="1824160603">
     <w:abstractNumId w:val="24"/>
   </w:num>
-  <w:num w:numId="9" w16cid:durableId="132217890">
-    <w:abstractNumId w:val="6"/>
-  </w:num>
-  <w:num w:numId="10" w16cid:durableId="1824160603">
-    <w:abstractNumId w:val="22"/>
-  </w:num>
   <w:num w:numId="11" w16cid:durableId="437139571">
-    <w:abstractNumId w:val="19"/>
+    <w:abstractNumId w:val="20"/>
   </w:num>
   <w:num w:numId="12" w16cid:durableId="586813554">
-    <w:abstractNumId w:val="15"/>
+    <w:abstractNumId w:val="16"/>
   </w:num>
   <w:num w:numId="13" w16cid:durableId="227495743">
-    <w:abstractNumId w:val="27"/>
+    <w:abstractNumId w:val="30"/>
   </w:num>
   <w:num w:numId="14" w16cid:durableId="1995451983">
-    <w:abstractNumId w:val="16"/>
+    <w:abstractNumId w:val="17"/>
   </w:num>
   <w:num w:numId="15" w16cid:durableId="1685747017">
-    <w:abstractNumId w:val="10"/>
+    <w:abstractNumId w:val="11"/>
   </w:num>
   <w:num w:numId="16" w16cid:durableId="976647655">
-    <w:abstractNumId w:val="9"/>
+    <w:abstractNumId w:val="10"/>
   </w:num>
   <w:num w:numId="17" w16cid:durableId="1772703188">
     <w:abstractNumId w:val="5"/>
   </w:num>
   <w:num w:numId="18" w16cid:durableId="1753622047">
-    <w:abstractNumId w:val="25"/>
+    <w:abstractNumId w:val="28"/>
   </w:num>
   <w:num w:numId="19" w16cid:durableId="561865958">
-    <w:abstractNumId w:val="20"/>
+    <w:abstractNumId w:val="21"/>
   </w:num>
   <w:num w:numId="20" w16cid:durableId="646865217">
-    <w:abstractNumId w:val="8"/>
+    <w:abstractNumId w:val="9"/>
   </w:num>
   <w:num w:numId="21" w16cid:durableId="1407873282">
-    <w:abstractNumId w:val="7"/>
+    <w:abstractNumId w:val="8"/>
   </w:num>
   <w:num w:numId="22" w16cid:durableId="992444062">
     <w:abstractNumId w:val="0"/>
@@ -19446,16 +20952,25 @@
     <w:abstractNumId w:val="1"/>
   </w:num>
   <w:num w:numId="25" w16cid:durableId="1824004380">
+    <w:abstractNumId w:val="25"/>
+  </w:num>
+  <w:num w:numId="26" w16cid:durableId="1499073483">
+    <w:abstractNumId w:val="19"/>
+  </w:num>
+  <w:num w:numId="27" w16cid:durableId="539972393">
+    <w:abstractNumId w:val="12"/>
+  </w:num>
+  <w:num w:numId="28" w16cid:durableId="337735693">
+    <w:abstractNumId w:val="29"/>
+  </w:num>
+  <w:num w:numId="29" w16cid:durableId="1842306837">
     <w:abstractNumId w:val="23"/>
   </w:num>
-  <w:num w:numId="26" w16cid:durableId="1499073483">
-    <w:abstractNumId w:val="18"/>
+  <w:num w:numId="30" w16cid:durableId="320351864">
+    <w:abstractNumId w:val="27"/>
   </w:num>
-  <w:num w:numId="27" w16cid:durableId="539972393">
-    <w:abstractNumId w:val="11"/>
-  </w:num>
-  <w:num w:numId="28" w16cid:durableId="337735693">
-    <w:abstractNumId w:val="26"/>
+  <w:num w:numId="31" w16cid:durableId="1891720938">
+    <w:abstractNumId w:val="6"/>
   </w:num>
   <w:numIdMacAtCleanup w:val="28"/>
 </w:numbering>

</xml_diff>